<commit_message>
Revision submitted to ToN
</commit_message>
<xml_diff>
--- a/ToN_Reviews.docx
+++ b/ToN_Reviews.docx
@@ -4,6 +4,7 @@
   <w:body>
     <w:p>
       <w:pPr>
+        <w:ind w:left="720" w:hanging="720"/>
         <w:rPr>
           <w:rFonts w:ascii="Verdana" w:eastAsia="Times New Roman" w:hAnsi="Verdana" w:cs="Times New Roman"/>
           <w:b/>
@@ -170,7 +171,51 @@
           <w:szCs w:val="17"/>
           <w:shd w:val="clear" w:color="auto" w:fill="FFFFFF"/>
         </w:rPr>
-        <w:t>You will be unable to make your revisions on the originally submitted version of the manuscript.  Instead, revise your manuscript using a word processing program and save it on your computer.  Please also highlight the changes to your manuscript within the document by using the track changes mode in MS Word or by using bold or colored text. Please bear in mind while writing your revision that ToN prefers that papers exceeding 14 pages in length be separated into a main, self-contained paper and an online-only supplement available alongside the paper on Xplore.  Papers exceeding 14 pages to be published whole require the Associate Editor's approval. </w:t>
+        <w:t xml:space="preserve">You will be unable to make your revisions on the originally submitted version of the manuscript.  Instead, revise your manuscript using a word processing program and save it on your computer.  Please also highlight the changes to your manuscript within the document by using the track changes mode in MS Word or by using bold or colored text. Please bear in mind while writing your revision that </w:t>
+      </w:r>
+      <w:proofErr w:type="spellStart"/>
+      <w:r>
+        <w:rPr>
+          <w:rFonts w:ascii="Verdana" w:eastAsia="Times New Roman" w:hAnsi="Verdana" w:cs="Times New Roman"/>
+          <w:color w:val="000000"/>
+          <w:sz w:val="17"/>
+          <w:szCs w:val="17"/>
+          <w:shd w:val="clear" w:color="auto" w:fill="FFFFFF"/>
+        </w:rPr>
+        <w:t>ToN</w:t>
+      </w:r>
+      <w:proofErr w:type="spellEnd"/>
+      <w:r>
+        <w:rPr>
+          <w:rFonts w:ascii="Verdana" w:eastAsia="Times New Roman" w:hAnsi="Verdana" w:cs="Times New Roman"/>
+          <w:color w:val="000000"/>
+          <w:sz w:val="17"/>
+          <w:szCs w:val="17"/>
+          <w:shd w:val="clear" w:color="auto" w:fill="FFFFFF"/>
+        </w:rPr>
+        <w:t xml:space="preserve"> prefers that papers exceeding 14 pages in length be separated into a main, self-contained paper and an online-only supplement available alongside the paper on </w:t>
+      </w:r>
+      <w:proofErr w:type="spellStart"/>
+      <w:r>
+        <w:rPr>
+          <w:rFonts w:ascii="Verdana" w:eastAsia="Times New Roman" w:hAnsi="Verdana" w:cs="Times New Roman"/>
+          <w:color w:val="000000"/>
+          <w:sz w:val="17"/>
+          <w:szCs w:val="17"/>
+          <w:shd w:val="clear" w:color="auto" w:fill="FFFFFF"/>
+        </w:rPr>
+        <w:t>Xplore</w:t>
+      </w:r>
+      <w:proofErr w:type="spellEnd"/>
+      <w:r>
+        <w:rPr>
+          <w:rFonts w:ascii="Verdana" w:eastAsia="Times New Roman" w:hAnsi="Verdana" w:cs="Times New Roman"/>
+          <w:color w:val="000000"/>
+          <w:sz w:val="17"/>
+          <w:szCs w:val="17"/>
+          <w:shd w:val="clear" w:color="auto" w:fill="FFFFFF"/>
+        </w:rPr>
+        <w:t>.  Papers exceeding 14 pages to be published whole require the Associate Editor's approval. </w:t>
       </w:r>
       <w:r>
         <w:rPr>
@@ -366,25 +411,48 @@
           <w:szCs w:val="17"/>
           <w:shd w:val="clear" w:color="auto" w:fill="FFFFFF"/>
         </w:rPr>
-        <w:t>Dr. Georgios Paschos </w:t>
-      </w:r>
-      <w:r>
-        <w:rPr>
-          <w:rFonts w:ascii="Verdana" w:eastAsia="Times New Roman" w:hAnsi="Verdana" w:cs="Times New Roman"/>
-          <w:color w:val="000000"/>
-          <w:sz w:val="17"/>
-          <w:szCs w:val="17"/>
-        </w:rPr>
-        <w:br/>
-      </w:r>
-      <w:r>
-        <w:rPr>
-          <w:rFonts w:ascii="Verdana" w:eastAsia="Times New Roman" w:hAnsi="Verdana" w:cs="Times New Roman"/>
-          <w:color w:val="000000"/>
-          <w:sz w:val="17"/>
-          <w:szCs w:val="17"/>
-          <w:shd w:val="clear" w:color="auto" w:fill="FFFFFF"/>
-        </w:rPr>
+        <w:t xml:space="preserve">Dr. Georgios </w:t>
+      </w:r>
+      <w:proofErr w:type="spellStart"/>
+      <w:r>
+        <w:rPr>
+          <w:rFonts w:ascii="Verdana" w:eastAsia="Times New Roman" w:hAnsi="Verdana" w:cs="Times New Roman"/>
+          <w:color w:val="000000"/>
+          <w:sz w:val="17"/>
+          <w:szCs w:val="17"/>
+          <w:shd w:val="clear" w:color="auto" w:fill="FFFFFF"/>
+        </w:rPr>
+        <w:t>Paschos</w:t>
+      </w:r>
+      <w:proofErr w:type="spellEnd"/>
+      <w:r>
+        <w:rPr>
+          <w:rFonts w:ascii="Verdana" w:eastAsia="Times New Roman" w:hAnsi="Verdana" w:cs="Times New Roman"/>
+          <w:color w:val="000000"/>
+          <w:sz w:val="17"/>
+          <w:szCs w:val="17"/>
+          <w:shd w:val="clear" w:color="auto" w:fill="FFFFFF"/>
+        </w:rPr>
+        <w:t> </w:t>
+      </w:r>
+      <w:r>
+        <w:rPr>
+          <w:rFonts w:ascii="Verdana" w:eastAsia="Times New Roman" w:hAnsi="Verdana" w:cs="Times New Roman"/>
+          <w:color w:val="000000"/>
+          <w:sz w:val="17"/>
+          <w:szCs w:val="17"/>
+        </w:rPr>
+        <w:br/>
+      </w:r>
+      <w:r>
+        <w:rPr>
+          <w:rFonts w:ascii="Verdana" w:eastAsia="Times New Roman" w:hAnsi="Verdana" w:cs="Times New Roman"/>
+          <w:color w:val="000000"/>
+          <w:sz w:val="17"/>
+          <w:szCs w:val="17"/>
+          <w:shd w:val="clear" w:color="auto" w:fill="FFFFFF"/>
+        </w:rPr>
+        <w:lastRenderedPageBreak/>
         <w:t>Associate Editor, IEEE/ACM Transactions on Networking </w:t>
       </w:r>
       <w:r>
@@ -451,7 +519,6 @@
           <w:szCs w:val="17"/>
           <w:shd w:val="clear" w:color="auto" w:fill="FFFFFF"/>
         </w:rPr>
-        <w:lastRenderedPageBreak/>
         <w:t>Reviewer: 1 </w:t>
       </w:r>
       <w:r>
@@ -499,63 +566,173 @@
           <w:szCs w:val="17"/>
           <w:shd w:val="clear" w:color="auto" w:fill="FFFFFF"/>
         </w:rPr>
-        <w:t>In this paper authors present a QoI framework to provide mathematical expressions to estimate limitations on network size and QoI requirements. They primarily focus the context dependent measures of timeliness and completeness, but the framework is generic enough to include other parameters as well. </w:t>
-      </w:r>
-      <w:r>
-        <w:rPr>
-          <w:rFonts w:ascii="Verdana" w:eastAsia="Times New Roman" w:hAnsi="Verdana" w:cs="Times New Roman"/>
-          <w:color w:val="000000"/>
-          <w:sz w:val="17"/>
-          <w:szCs w:val="17"/>
-        </w:rPr>
-        <w:br/>
-      </w:r>
-      <w:r>
-        <w:rPr>
-          <w:rFonts w:ascii="Verdana" w:eastAsia="Times New Roman" w:hAnsi="Verdana" w:cs="Times New Roman"/>
-          <w:color w:val="000000"/>
-          <w:sz w:val="17"/>
-          <w:szCs w:val="17"/>
-        </w:rPr>
-        <w:br/>
-      </w:r>
-      <w:r>
-        <w:rPr>
-          <w:rFonts w:ascii="Verdana" w:eastAsia="Times New Roman" w:hAnsi="Verdana" w:cs="Times New Roman"/>
-          <w:color w:val="000000"/>
-          <w:sz w:val="17"/>
-          <w:szCs w:val="17"/>
-          <w:shd w:val="clear" w:color="auto" w:fill="FFFFFF"/>
-        </w:rPr>
-        <w:t>The paper is very well written and organized. Also, the topic is very timely with increasing interest, since the notions of context awareness and information centricity are gaining popularity. In general, authors manages to describe the framework and its various parameters that affect its performance successfully, to the extent that a reader can adapt it at his/her own network topology and application scenario. Below find some comments for the various sections of the paper. </w:t>
-      </w:r>
-      <w:r>
-        <w:rPr>
-          <w:rFonts w:ascii="Verdana" w:eastAsia="Times New Roman" w:hAnsi="Verdana" w:cs="Times New Roman"/>
-          <w:color w:val="000000"/>
-          <w:sz w:val="17"/>
-          <w:szCs w:val="17"/>
-        </w:rPr>
-        <w:br/>
-      </w:r>
-      <w:r>
-        <w:rPr>
-          <w:rFonts w:ascii="Verdana" w:eastAsia="Times New Roman" w:hAnsi="Verdana" w:cs="Times New Roman"/>
-          <w:color w:val="000000"/>
-          <w:sz w:val="17"/>
-          <w:szCs w:val="17"/>
-        </w:rPr>
-        <w:br/>
-      </w:r>
-      <w:r>
-        <w:rPr>
-          <w:rFonts w:ascii="Verdana" w:eastAsia="Times New Roman" w:hAnsi="Verdana" w:cs="Times New Roman"/>
-          <w:color w:val="000000"/>
-          <w:sz w:val="17"/>
-          <w:szCs w:val="17"/>
-          <w:shd w:val="clear" w:color="auto" w:fill="FFFFFF"/>
-        </w:rPr>
-        <w:t>- The Related work is very brief, although it contains all the major works regarding QoI. For a 13 pages paper and a topic of this importance a reader requires more details for the included related pieces of research. Additionally, a small paragraph with the extra content (i.e., extensions) compared to refs [2][3][4] is also necessary. </w:t>
+        <w:t xml:space="preserve">In this paper authors present a </w:t>
+      </w:r>
+      <w:proofErr w:type="spellStart"/>
+      <w:r>
+        <w:rPr>
+          <w:rFonts w:ascii="Verdana" w:eastAsia="Times New Roman" w:hAnsi="Verdana" w:cs="Times New Roman"/>
+          <w:color w:val="000000"/>
+          <w:sz w:val="17"/>
+          <w:szCs w:val="17"/>
+          <w:shd w:val="clear" w:color="auto" w:fill="FFFFFF"/>
+        </w:rPr>
+        <w:t>QoI</w:t>
+      </w:r>
+      <w:proofErr w:type="spellEnd"/>
+      <w:r>
+        <w:rPr>
+          <w:rFonts w:ascii="Verdana" w:eastAsia="Times New Roman" w:hAnsi="Verdana" w:cs="Times New Roman"/>
+          <w:color w:val="000000"/>
+          <w:sz w:val="17"/>
+          <w:szCs w:val="17"/>
+          <w:shd w:val="clear" w:color="auto" w:fill="FFFFFF"/>
+        </w:rPr>
+        <w:t xml:space="preserve"> framework to provide mathematical expressions to estimate limitations on network size and </w:t>
+      </w:r>
+      <w:proofErr w:type="spellStart"/>
+      <w:r>
+        <w:rPr>
+          <w:rFonts w:ascii="Verdana" w:eastAsia="Times New Roman" w:hAnsi="Verdana" w:cs="Times New Roman"/>
+          <w:color w:val="000000"/>
+          <w:sz w:val="17"/>
+          <w:szCs w:val="17"/>
+          <w:shd w:val="clear" w:color="auto" w:fill="FFFFFF"/>
+        </w:rPr>
+        <w:t>QoI</w:t>
+      </w:r>
+      <w:proofErr w:type="spellEnd"/>
+      <w:r>
+        <w:rPr>
+          <w:rFonts w:ascii="Verdana" w:eastAsia="Times New Roman" w:hAnsi="Verdana" w:cs="Times New Roman"/>
+          <w:color w:val="000000"/>
+          <w:sz w:val="17"/>
+          <w:szCs w:val="17"/>
+          <w:shd w:val="clear" w:color="auto" w:fill="FFFFFF"/>
+        </w:rPr>
+        <w:t xml:space="preserve"> requirements. They primarily focus the context dependent measures of timeliness and completeness, but the framework is generic enough to include other parameters as well. </w:t>
+      </w:r>
+      <w:r>
+        <w:rPr>
+          <w:rFonts w:ascii="Verdana" w:eastAsia="Times New Roman" w:hAnsi="Verdana" w:cs="Times New Roman"/>
+          <w:color w:val="000000"/>
+          <w:sz w:val="17"/>
+          <w:szCs w:val="17"/>
+        </w:rPr>
+        <w:br/>
+      </w:r>
+      <w:r>
+        <w:rPr>
+          <w:rFonts w:ascii="Verdana" w:eastAsia="Times New Roman" w:hAnsi="Verdana" w:cs="Times New Roman"/>
+          <w:color w:val="000000"/>
+          <w:sz w:val="17"/>
+          <w:szCs w:val="17"/>
+        </w:rPr>
+        <w:br/>
+      </w:r>
+      <w:r>
+        <w:rPr>
+          <w:rFonts w:ascii="Verdana" w:eastAsia="Times New Roman" w:hAnsi="Verdana" w:cs="Times New Roman"/>
+          <w:color w:val="000000"/>
+          <w:sz w:val="17"/>
+          <w:szCs w:val="17"/>
+          <w:shd w:val="clear" w:color="auto" w:fill="FFFFFF"/>
+        </w:rPr>
+        <w:t xml:space="preserve">The paper is very well written and organized. Also, the topic is very timely with increasing interest, since the notions of context awareness and information centricity are gaining popularity. In general, authors </w:t>
+      </w:r>
+      <w:proofErr w:type="gramStart"/>
+      <w:r>
+        <w:rPr>
+          <w:rFonts w:ascii="Verdana" w:eastAsia="Times New Roman" w:hAnsi="Verdana" w:cs="Times New Roman"/>
+          <w:color w:val="000000"/>
+          <w:sz w:val="17"/>
+          <w:szCs w:val="17"/>
+          <w:shd w:val="clear" w:color="auto" w:fill="FFFFFF"/>
+        </w:rPr>
+        <w:t>manages</w:t>
+      </w:r>
+      <w:proofErr w:type="gramEnd"/>
+      <w:r>
+        <w:rPr>
+          <w:rFonts w:ascii="Verdana" w:eastAsia="Times New Roman" w:hAnsi="Verdana" w:cs="Times New Roman"/>
+          <w:color w:val="000000"/>
+          <w:sz w:val="17"/>
+          <w:szCs w:val="17"/>
+          <w:shd w:val="clear" w:color="auto" w:fill="FFFFFF"/>
+        </w:rPr>
+        <w:t xml:space="preserve"> to describe the framework and its various parameters that affect its performance successfully, to the extent that a reader can adapt it at his/her own network topology and application scenario. Below find some comments for the various sections of the paper. </w:t>
+      </w:r>
+      <w:r>
+        <w:rPr>
+          <w:rFonts w:ascii="Verdana" w:eastAsia="Times New Roman" w:hAnsi="Verdana" w:cs="Times New Roman"/>
+          <w:color w:val="000000"/>
+          <w:sz w:val="17"/>
+          <w:szCs w:val="17"/>
+        </w:rPr>
+        <w:br/>
+      </w:r>
+      <w:r>
+        <w:rPr>
+          <w:rFonts w:ascii="Verdana" w:eastAsia="Times New Roman" w:hAnsi="Verdana" w:cs="Times New Roman"/>
+          <w:color w:val="000000"/>
+          <w:sz w:val="17"/>
+          <w:szCs w:val="17"/>
+        </w:rPr>
+        <w:br/>
+      </w:r>
+      <w:r>
+        <w:rPr>
+          <w:rFonts w:ascii="Verdana" w:eastAsia="Times New Roman" w:hAnsi="Verdana" w:cs="Times New Roman"/>
+          <w:color w:val="000000"/>
+          <w:sz w:val="17"/>
+          <w:szCs w:val="17"/>
+          <w:shd w:val="clear" w:color="auto" w:fill="FFFFFF"/>
+        </w:rPr>
+        <w:t xml:space="preserve">- The Related work is very brief, although it contains all the major works regarding </w:t>
+      </w:r>
+      <w:proofErr w:type="spellStart"/>
+      <w:r>
+        <w:rPr>
+          <w:rFonts w:ascii="Verdana" w:eastAsia="Times New Roman" w:hAnsi="Verdana" w:cs="Times New Roman"/>
+          <w:color w:val="000000"/>
+          <w:sz w:val="17"/>
+          <w:szCs w:val="17"/>
+          <w:shd w:val="clear" w:color="auto" w:fill="FFFFFF"/>
+        </w:rPr>
+        <w:t>QoI</w:t>
+      </w:r>
+      <w:proofErr w:type="spellEnd"/>
+      <w:r>
+        <w:rPr>
+          <w:rFonts w:ascii="Verdana" w:eastAsia="Times New Roman" w:hAnsi="Verdana" w:cs="Times New Roman"/>
+          <w:color w:val="000000"/>
+          <w:sz w:val="17"/>
+          <w:szCs w:val="17"/>
+          <w:shd w:val="clear" w:color="auto" w:fill="FFFFFF"/>
+        </w:rPr>
+        <w:t xml:space="preserve">. For a 13 </w:t>
+      </w:r>
+      <w:proofErr w:type="gramStart"/>
+      <w:r>
+        <w:rPr>
+          <w:rFonts w:ascii="Verdana" w:eastAsia="Times New Roman" w:hAnsi="Verdana" w:cs="Times New Roman"/>
+          <w:color w:val="000000"/>
+          <w:sz w:val="17"/>
+          <w:szCs w:val="17"/>
+          <w:shd w:val="clear" w:color="auto" w:fill="FFFFFF"/>
+        </w:rPr>
+        <w:t>pages</w:t>
+      </w:r>
+      <w:proofErr w:type="gramEnd"/>
+      <w:r>
+        <w:rPr>
+          <w:rFonts w:ascii="Verdana" w:eastAsia="Times New Roman" w:hAnsi="Verdana" w:cs="Times New Roman"/>
+          <w:color w:val="000000"/>
+          <w:sz w:val="17"/>
+          <w:szCs w:val="17"/>
+          <w:shd w:val="clear" w:color="auto" w:fill="FFFFFF"/>
+        </w:rPr>
+        <w:t xml:space="preserve"> paper and a topic of this importance a reader requires more details for the included related pieces of research. Additionally, a small paragraph with the extra content (i.e., extensions) compared to refs [2][3][4] is also necessary. </w:t>
       </w:r>
       <w:r>
         <w:rPr>
@@ -616,7 +793,51 @@
           <w:szCs w:val="17"/>
           <w:shd w:val="clear" w:color="auto" w:fill="FFFFFF"/>
         </w:rPr>
-        <w:t>- The notion of ad hoc networks is rather old. The paper should probably be aligned with current wireless trends such as D2D wireless networks or wireless social networks. Authors should also search for topologies that might have useful topological attributes and are formed in social networks and can be used in their analysis in Section VI and beyond. For example a star topology is formed in D2D networks enabling the WiFi Direct technology. </w:t>
+        <w:t xml:space="preserve">- The notion of ad hoc networks is rather old. The paper should probably be aligned with current wireless trends such as D2D wireless networks or wireless social networks. Authors should also search for topologies that might have useful topological attributes and are formed in social networks and can be used in their analysis in Section VI and beyond. For </w:t>
+      </w:r>
+      <w:proofErr w:type="gramStart"/>
+      <w:r>
+        <w:rPr>
+          <w:rFonts w:ascii="Verdana" w:eastAsia="Times New Roman" w:hAnsi="Verdana" w:cs="Times New Roman"/>
+          <w:color w:val="000000"/>
+          <w:sz w:val="17"/>
+          <w:szCs w:val="17"/>
+          <w:shd w:val="clear" w:color="auto" w:fill="FFFFFF"/>
+        </w:rPr>
+        <w:t>example</w:t>
+      </w:r>
+      <w:proofErr w:type="gramEnd"/>
+      <w:r>
+        <w:rPr>
+          <w:rFonts w:ascii="Verdana" w:eastAsia="Times New Roman" w:hAnsi="Verdana" w:cs="Times New Roman"/>
+          <w:color w:val="000000"/>
+          <w:sz w:val="17"/>
+          <w:szCs w:val="17"/>
+          <w:shd w:val="clear" w:color="auto" w:fill="FFFFFF"/>
+        </w:rPr>
+        <w:t xml:space="preserve"> a star topology is formed in D2D networks enabling the </w:t>
+      </w:r>
+      <w:proofErr w:type="spellStart"/>
+      <w:r>
+        <w:rPr>
+          <w:rFonts w:ascii="Verdana" w:eastAsia="Times New Roman" w:hAnsi="Verdana" w:cs="Times New Roman"/>
+          <w:color w:val="000000"/>
+          <w:sz w:val="17"/>
+          <w:szCs w:val="17"/>
+          <w:shd w:val="clear" w:color="auto" w:fill="FFFFFF"/>
+        </w:rPr>
+        <w:t>WiFi</w:t>
+      </w:r>
+      <w:proofErr w:type="spellEnd"/>
+      <w:r>
+        <w:rPr>
+          <w:rFonts w:ascii="Verdana" w:eastAsia="Times New Roman" w:hAnsi="Verdana" w:cs="Times New Roman"/>
+          <w:color w:val="000000"/>
+          <w:sz w:val="17"/>
+          <w:szCs w:val="17"/>
+          <w:shd w:val="clear" w:color="auto" w:fill="FFFFFF"/>
+        </w:rPr>
+        <w:t xml:space="preserve"> Direct technology. </w:t>
       </w:r>
       <w:r>
         <w:rPr>
@@ -677,46 +898,136 @@
           <w:szCs w:val="17"/>
           <w:shd w:val="clear" w:color="auto" w:fill="FFFFFF"/>
         </w:rPr>
-        <w:t>- The example of Section IV is very useful and detailed, but rather too extended. It spans almost two pages and disconnects the flow between the network model and the QoI model. Probably authors should reduce its size and keep only that part that is also used later in the paper. For instance the experimental results of section IV.B can be moved to the appendix, whereas section IV.A can be cut down to the very necessary attributes of the image retrieval concept. </w:t>
-      </w:r>
-      <w:r>
-        <w:rPr>
-          <w:rFonts w:ascii="Verdana" w:eastAsia="Times New Roman" w:hAnsi="Verdana" w:cs="Times New Roman"/>
-          <w:b/>
-          <w:color w:val="000000"/>
-          <w:sz w:val="17"/>
-          <w:szCs w:val="17"/>
-          <w:shd w:val="clear" w:color="auto" w:fill="FFFFFF"/>
-        </w:rPr>
-        <w:t>[NEED: move experimental results to appendix, or make a rebuttal argument that they provide good motivation for the problem, especially for using QoI?]</w:t>
-      </w:r>
-      <w:r>
-        <w:rPr>
-          <w:rFonts w:ascii="Verdana" w:eastAsia="Times New Roman" w:hAnsi="Verdana" w:cs="Times New Roman"/>
-          <w:color w:val="000000"/>
-          <w:sz w:val="17"/>
-          <w:szCs w:val="17"/>
-        </w:rPr>
-        <w:br/>
-      </w:r>
-      <w:r>
-        <w:rPr>
-          <w:rFonts w:ascii="Verdana" w:eastAsia="Times New Roman" w:hAnsi="Verdana" w:cs="Times New Roman"/>
-          <w:color w:val="000000"/>
-          <w:sz w:val="17"/>
-          <w:szCs w:val="17"/>
-        </w:rPr>
-        <w:br/>
-      </w:r>
-      <w:r>
-        <w:rPr>
-          <w:rFonts w:ascii="Verdana" w:eastAsia="Times New Roman" w:hAnsi="Verdana" w:cs="Times New Roman"/>
-          <w:color w:val="000000"/>
-          <w:sz w:val="17"/>
-          <w:szCs w:val="17"/>
-          <w:shd w:val="clear" w:color="auto" w:fill="FFFFFF"/>
-        </w:rPr>
-        <w:t>- Section V, which is the main QoI scalability analysis section of the paper, is absolutely nicely presented and organized with all the necessary details. </w:t>
+        <w:t xml:space="preserve">- The example of Section IV is very useful and detailed, but rather too extended. It spans almost two pages and disconnects the flow between the network model and the </w:t>
+      </w:r>
+      <w:proofErr w:type="spellStart"/>
+      <w:r>
+        <w:rPr>
+          <w:rFonts w:ascii="Verdana" w:eastAsia="Times New Roman" w:hAnsi="Verdana" w:cs="Times New Roman"/>
+          <w:color w:val="000000"/>
+          <w:sz w:val="17"/>
+          <w:szCs w:val="17"/>
+          <w:shd w:val="clear" w:color="auto" w:fill="FFFFFF"/>
+        </w:rPr>
+        <w:t>QoI</w:t>
+      </w:r>
+      <w:proofErr w:type="spellEnd"/>
+      <w:r>
+        <w:rPr>
+          <w:rFonts w:ascii="Verdana" w:eastAsia="Times New Roman" w:hAnsi="Verdana" w:cs="Times New Roman"/>
+          <w:color w:val="000000"/>
+          <w:sz w:val="17"/>
+          <w:szCs w:val="17"/>
+          <w:shd w:val="clear" w:color="auto" w:fill="FFFFFF"/>
+        </w:rPr>
+        <w:t xml:space="preserve"> model. Probably authors should reduce its size and keep only that part that is also used later in the paper. For </w:t>
+      </w:r>
+      <w:proofErr w:type="gramStart"/>
+      <w:r>
+        <w:rPr>
+          <w:rFonts w:ascii="Verdana" w:eastAsia="Times New Roman" w:hAnsi="Verdana" w:cs="Times New Roman"/>
+          <w:color w:val="000000"/>
+          <w:sz w:val="17"/>
+          <w:szCs w:val="17"/>
+          <w:shd w:val="clear" w:color="auto" w:fill="FFFFFF"/>
+        </w:rPr>
+        <w:t>instance</w:t>
+      </w:r>
+      <w:proofErr w:type="gramEnd"/>
+      <w:r>
+        <w:rPr>
+          <w:rFonts w:ascii="Verdana" w:eastAsia="Times New Roman" w:hAnsi="Verdana" w:cs="Times New Roman"/>
+          <w:color w:val="000000"/>
+          <w:sz w:val="17"/>
+          <w:szCs w:val="17"/>
+          <w:shd w:val="clear" w:color="auto" w:fill="FFFFFF"/>
+        </w:rPr>
+        <w:t xml:space="preserve"> the experimental results of section IV.B can be moved to the appendix, whereas section IV.A can be cut down to the very necessary attributes of the image retrieval concept. </w:t>
+      </w:r>
+      <w:r>
+        <w:rPr>
+          <w:rFonts w:ascii="Verdana" w:eastAsia="Times New Roman" w:hAnsi="Verdana" w:cs="Times New Roman"/>
+          <w:b/>
+          <w:color w:val="000000"/>
+          <w:sz w:val="17"/>
+          <w:szCs w:val="17"/>
+          <w:shd w:val="clear" w:color="auto" w:fill="FFFFFF"/>
+        </w:rPr>
+        <w:t xml:space="preserve">[NEED: move experimental results to appendix, or make a rebuttal argument that they provide good motivation for the problem, especially for using </w:t>
+      </w:r>
+      <w:proofErr w:type="spellStart"/>
+      <w:r>
+        <w:rPr>
+          <w:rFonts w:ascii="Verdana" w:eastAsia="Times New Roman" w:hAnsi="Verdana" w:cs="Times New Roman"/>
+          <w:b/>
+          <w:color w:val="000000"/>
+          <w:sz w:val="17"/>
+          <w:szCs w:val="17"/>
+          <w:shd w:val="clear" w:color="auto" w:fill="FFFFFF"/>
+        </w:rPr>
+        <w:t>QoI</w:t>
+      </w:r>
+      <w:proofErr w:type="spellEnd"/>
+      <w:r>
+        <w:rPr>
+          <w:rFonts w:ascii="Verdana" w:eastAsia="Times New Roman" w:hAnsi="Verdana" w:cs="Times New Roman"/>
+          <w:b/>
+          <w:color w:val="000000"/>
+          <w:sz w:val="17"/>
+          <w:szCs w:val="17"/>
+          <w:shd w:val="clear" w:color="auto" w:fill="FFFFFF"/>
+        </w:rPr>
+        <w:t>?]</w:t>
+      </w:r>
+      <w:r>
+        <w:rPr>
+          <w:rFonts w:ascii="Verdana" w:eastAsia="Times New Roman" w:hAnsi="Verdana" w:cs="Times New Roman"/>
+          <w:color w:val="000000"/>
+          <w:sz w:val="17"/>
+          <w:szCs w:val="17"/>
+        </w:rPr>
+        <w:br/>
+      </w:r>
+      <w:r>
+        <w:rPr>
+          <w:rFonts w:ascii="Verdana" w:eastAsia="Times New Roman" w:hAnsi="Verdana" w:cs="Times New Roman"/>
+          <w:color w:val="000000"/>
+          <w:sz w:val="17"/>
+          <w:szCs w:val="17"/>
+        </w:rPr>
+        <w:br/>
+      </w:r>
+      <w:r>
+        <w:rPr>
+          <w:rFonts w:ascii="Verdana" w:eastAsia="Times New Roman" w:hAnsi="Verdana" w:cs="Times New Roman"/>
+          <w:color w:val="000000"/>
+          <w:sz w:val="17"/>
+          <w:szCs w:val="17"/>
+          <w:shd w:val="clear" w:color="auto" w:fill="FFFFFF"/>
+        </w:rPr>
+        <w:t xml:space="preserve">- Section V, which is the main </w:t>
+      </w:r>
+      <w:proofErr w:type="spellStart"/>
+      <w:r>
+        <w:rPr>
+          <w:rFonts w:ascii="Verdana" w:eastAsia="Times New Roman" w:hAnsi="Verdana" w:cs="Times New Roman"/>
+          <w:color w:val="000000"/>
+          <w:sz w:val="17"/>
+          <w:szCs w:val="17"/>
+          <w:shd w:val="clear" w:color="auto" w:fill="FFFFFF"/>
+        </w:rPr>
+        <w:t>QoI</w:t>
+      </w:r>
+      <w:proofErr w:type="spellEnd"/>
+      <w:r>
+        <w:rPr>
+          <w:rFonts w:ascii="Verdana" w:eastAsia="Times New Roman" w:hAnsi="Verdana" w:cs="Times New Roman"/>
+          <w:color w:val="000000"/>
+          <w:sz w:val="17"/>
+          <w:szCs w:val="17"/>
+          <w:shd w:val="clear" w:color="auto" w:fill="FFFFFF"/>
+        </w:rPr>
+        <w:t xml:space="preserve"> scalability analysis section of the paper, is absolutely nicely presented and organized with all the necessary details. </w:t>
       </w:r>
       <w:r>
         <w:rPr>
@@ -797,7 +1108,51 @@
           <w:szCs w:val="17"/>
           <w:shd w:val="clear" w:color="auto" w:fill="FFFFFF"/>
         </w:rPr>
-        <w:t xml:space="preserve"> The used set of topologies are used for their special characteristics, but authors should include in the paper at least one generic known network topology and derive a scalability equation for part of its nodes. For instance an equation for the NSF network would increase the strength of the analysis (e.g., an equation for the bottleneck node based on its usage). Of course, this equation cannot be generic like those for the used topologies, but will prove the generality of the proposed framework. </w:t>
+        <w:t xml:space="preserve"> </w:t>
+      </w:r>
+      <w:proofErr w:type="gramStart"/>
+      <w:r>
+        <w:rPr>
+          <w:rFonts w:ascii="Verdana" w:eastAsia="Times New Roman" w:hAnsi="Verdana" w:cs="Times New Roman"/>
+          <w:color w:val="000000"/>
+          <w:sz w:val="17"/>
+          <w:szCs w:val="17"/>
+          <w:shd w:val="clear" w:color="auto" w:fill="FFFFFF"/>
+        </w:rPr>
+        <w:t>The</w:t>
+      </w:r>
+      <w:proofErr w:type="gramEnd"/>
+      <w:r>
+        <w:rPr>
+          <w:rFonts w:ascii="Verdana" w:eastAsia="Times New Roman" w:hAnsi="Verdana" w:cs="Times New Roman"/>
+          <w:color w:val="000000"/>
+          <w:sz w:val="17"/>
+          <w:szCs w:val="17"/>
+          <w:shd w:val="clear" w:color="auto" w:fill="FFFFFF"/>
+        </w:rPr>
+        <w:t xml:space="preserve"> used set of topologies are used for their special characteristics, but authors should include in the paper at least one generic known network topology and derive a scalability equation for part of its nodes. For </w:t>
+      </w:r>
+      <w:proofErr w:type="gramStart"/>
+      <w:r>
+        <w:rPr>
+          <w:rFonts w:ascii="Verdana" w:eastAsia="Times New Roman" w:hAnsi="Verdana" w:cs="Times New Roman"/>
+          <w:color w:val="000000"/>
+          <w:sz w:val="17"/>
+          <w:szCs w:val="17"/>
+          <w:shd w:val="clear" w:color="auto" w:fill="FFFFFF"/>
+        </w:rPr>
+        <w:t>instance</w:t>
+      </w:r>
+      <w:proofErr w:type="gramEnd"/>
+      <w:r>
+        <w:rPr>
+          <w:rFonts w:ascii="Verdana" w:eastAsia="Times New Roman" w:hAnsi="Verdana" w:cs="Times New Roman"/>
+          <w:color w:val="000000"/>
+          <w:sz w:val="17"/>
+          <w:szCs w:val="17"/>
+          <w:shd w:val="clear" w:color="auto" w:fill="FFFFFF"/>
+        </w:rPr>
+        <w:t xml:space="preserve"> an equation for the NSF network would increase the strength of the analysis (e.g., an equation for the bottleneck node based on its usage). Of course, this equation cannot be generic like those for the used topologies, but will prove the generality of the proposed framework. </w:t>
       </w:r>
       <w:r>
         <w:rPr>
@@ -891,7 +1246,29 @@
           <w:szCs w:val="17"/>
           <w:shd w:val="clear" w:color="auto" w:fill="FFFFFF"/>
         </w:rPr>
-        <w:t xml:space="preserve">- Section VII is very useful for the adoption of the framework in real wireless opportunistic networks, e.g., sensor networks, especially the subsection for the probability of timeliness satisfiability. [Minor] Please move Eq. 10 at the same page (page 9). </w:t>
+        <w:t>- Section VII is very useful for the adoption of the framework in real wireless opportunistic networks, e.g., sensor networks, especially the subsection for the probability of timeliness satisfiability. [Minor] Please move Eq. 10 at the same page (</w:t>
+      </w:r>
+      <w:proofErr w:type="spellStart"/>
+      <w:r>
+        <w:rPr>
+          <w:rFonts w:ascii="Verdana" w:eastAsia="Times New Roman" w:hAnsi="Verdana" w:cs="Times New Roman"/>
+          <w:color w:val="000000"/>
+          <w:sz w:val="17"/>
+          <w:szCs w:val="17"/>
+          <w:shd w:val="clear" w:color="auto" w:fill="FFFFFF"/>
+        </w:rPr>
+        <w:t>page</w:t>
+      </w:r>
+      <w:proofErr w:type="spellEnd"/>
+      <w:r>
+        <w:rPr>
+          <w:rFonts w:ascii="Verdana" w:eastAsia="Times New Roman" w:hAnsi="Verdana" w:cs="Times New Roman"/>
+          <w:color w:val="000000"/>
+          <w:sz w:val="17"/>
+          <w:szCs w:val="17"/>
+          <w:shd w:val="clear" w:color="auto" w:fill="FFFFFF"/>
+        </w:rPr>
+        <w:t xml:space="preserve"> 9). </w:t>
       </w:r>
       <w:r>
         <w:rPr>
@@ -980,7 +1357,73 @@
           <w:szCs w:val="17"/>
           <w:shd w:val="clear" w:color="auto" w:fill="FFFFFF"/>
         </w:rPr>
-        <w:t>- Section IX nicely completes the whole framework analysis, since it examines the reverse problem of how large a network can it be assuming a target goal QoI. The only comments here is that it can be positioned earlier in the paper. [Minor 1] Eq 10 is also present in page 11. This should be Eq. 11 since Eq. 10 is on page 8.</w:t>
+        <w:t xml:space="preserve">- Section IX nicely completes the whole framework analysis, since it examines the reverse problem of how large a network can it be assuming a target goal </w:t>
+      </w:r>
+      <w:proofErr w:type="spellStart"/>
+      <w:r>
+        <w:rPr>
+          <w:rFonts w:ascii="Verdana" w:eastAsia="Times New Roman" w:hAnsi="Verdana" w:cs="Times New Roman"/>
+          <w:color w:val="000000"/>
+          <w:sz w:val="17"/>
+          <w:szCs w:val="17"/>
+          <w:shd w:val="clear" w:color="auto" w:fill="FFFFFF"/>
+        </w:rPr>
+        <w:t>QoI</w:t>
+      </w:r>
+      <w:proofErr w:type="spellEnd"/>
+      <w:r>
+        <w:rPr>
+          <w:rFonts w:ascii="Verdana" w:eastAsia="Times New Roman" w:hAnsi="Verdana" w:cs="Times New Roman"/>
+          <w:color w:val="000000"/>
+          <w:sz w:val="17"/>
+          <w:szCs w:val="17"/>
+          <w:shd w:val="clear" w:color="auto" w:fill="FFFFFF"/>
+        </w:rPr>
+        <w:t xml:space="preserve">. The only comments here </w:t>
+      </w:r>
+      <w:proofErr w:type="gramStart"/>
+      <w:r>
+        <w:rPr>
+          <w:rFonts w:ascii="Verdana" w:eastAsia="Times New Roman" w:hAnsi="Verdana" w:cs="Times New Roman"/>
+          <w:color w:val="000000"/>
+          <w:sz w:val="17"/>
+          <w:szCs w:val="17"/>
+          <w:shd w:val="clear" w:color="auto" w:fill="FFFFFF"/>
+        </w:rPr>
+        <w:t>is</w:t>
+      </w:r>
+      <w:proofErr w:type="gramEnd"/>
+      <w:r>
+        <w:rPr>
+          <w:rFonts w:ascii="Verdana" w:eastAsia="Times New Roman" w:hAnsi="Verdana" w:cs="Times New Roman"/>
+          <w:color w:val="000000"/>
+          <w:sz w:val="17"/>
+          <w:szCs w:val="17"/>
+          <w:shd w:val="clear" w:color="auto" w:fill="FFFFFF"/>
+        </w:rPr>
+        <w:t xml:space="preserve"> that it can be positioned earlier in the paper. [Minor 1] </w:t>
+      </w:r>
+      <w:proofErr w:type="spellStart"/>
+      <w:r>
+        <w:rPr>
+          <w:rFonts w:ascii="Verdana" w:eastAsia="Times New Roman" w:hAnsi="Verdana" w:cs="Times New Roman"/>
+          <w:color w:val="000000"/>
+          <w:sz w:val="17"/>
+          <w:szCs w:val="17"/>
+          <w:shd w:val="clear" w:color="auto" w:fill="FFFFFF"/>
+        </w:rPr>
+        <w:t>Eq</w:t>
+      </w:r>
+      <w:proofErr w:type="spellEnd"/>
+      <w:r>
+        <w:rPr>
+          <w:rFonts w:ascii="Verdana" w:eastAsia="Times New Roman" w:hAnsi="Verdana" w:cs="Times New Roman"/>
+          <w:color w:val="000000"/>
+          <w:sz w:val="17"/>
+          <w:szCs w:val="17"/>
+          <w:shd w:val="clear" w:color="auto" w:fill="FFFFFF"/>
+        </w:rPr>
+        <w:t xml:space="preserve"> 10 is also present in page 11. This should be Eq. 11 since Eq. 10 is on page 8.</w:t>
       </w:r>
       <w:r>
         <w:rPr>
@@ -1022,7 +1465,31 @@
           <w:szCs w:val="17"/>
           <w:shd w:val="clear" w:color="auto" w:fill="FFFFFF"/>
         </w:rPr>
-        <w:t>[…Yeah, we kinda figured that, but there’s not a good way to make a 3-d graph with two intersecting planes readable in B&amp;W, so we left it.]</w:t>
+        <w:t xml:space="preserve">[…Yeah, we </w:t>
+      </w:r>
+      <w:proofErr w:type="spellStart"/>
+      <w:r>
+        <w:rPr>
+          <w:rFonts w:ascii="Verdana" w:eastAsia="Times New Roman" w:hAnsi="Verdana" w:cs="Times New Roman"/>
+          <w:b/>
+          <w:color w:val="000000"/>
+          <w:sz w:val="17"/>
+          <w:szCs w:val="17"/>
+          <w:shd w:val="clear" w:color="auto" w:fill="FFFFFF"/>
+        </w:rPr>
+        <w:t>kinda</w:t>
+      </w:r>
+      <w:proofErr w:type="spellEnd"/>
+      <w:r>
+        <w:rPr>
+          <w:rFonts w:ascii="Verdana" w:eastAsia="Times New Roman" w:hAnsi="Verdana" w:cs="Times New Roman"/>
+          <w:b/>
+          <w:color w:val="000000"/>
+          <w:sz w:val="17"/>
+          <w:szCs w:val="17"/>
+          <w:shd w:val="clear" w:color="auto" w:fill="FFFFFF"/>
+        </w:rPr>
+        <w:t xml:space="preserve"> figured that, but there’s not a good way to make a 3-d graph with two intersecting planes readable in B&amp;W, so we left it.]</w:t>
       </w:r>
       <w:r>
         <w:rPr>
@@ -1097,35 +1564,189 @@
           <w:szCs w:val="17"/>
           <w:shd w:val="clear" w:color="auto" w:fill="FFFFFF"/>
         </w:rPr>
-        <w:t>In this paper, the authors present a QoI-based framework that provide estimates for limitations on network size and achievable QoI requirements. In particular, the authors focus on using completeness and timeliness as QoI attributes, providing an example application and several different ways to measure completeness. The developed framework that can estimate QoI and network size limits and delays for a specific network. Furthermore, they extended this framework to model competing flows and data loads as random variables to capture the stochastic nature of real networks. Finally, this work also present the concept of scalably feasible QoI regions. </w:t>
-      </w:r>
-      <w:r>
-        <w:rPr>
-          <w:rFonts w:ascii="Verdana" w:eastAsia="Times New Roman" w:hAnsi="Verdana" w:cs="Times New Roman"/>
-          <w:color w:val="000000"/>
-          <w:sz w:val="17"/>
-          <w:szCs w:val="17"/>
-        </w:rPr>
-        <w:br/>
-      </w:r>
-      <w:r>
-        <w:rPr>
-          <w:rFonts w:ascii="Verdana" w:eastAsia="Times New Roman" w:hAnsi="Verdana" w:cs="Times New Roman"/>
-          <w:color w:val="000000"/>
-          <w:sz w:val="17"/>
-          <w:szCs w:val="17"/>
-        </w:rPr>
-        <w:br/>
-      </w:r>
-      <w:r>
-        <w:rPr>
-          <w:rFonts w:ascii="Verdana" w:eastAsia="Times New Roman" w:hAnsi="Verdana" w:cs="Times New Roman"/>
-          <w:color w:val="000000"/>
-          <w:sz w:val="17"/>
-          <w:szCs w:val="17"/>
-          <w:shd w:val="clear" w:color="auto" w:fill="FFFFFF"/>
-        </w:rPr>
-        <w:t>I appreciated that the authors presented some “experimental” evaluation of the QoI Model, with set of pictures. In particular, the Example Application: Similarity-based Image Retrieval. </w:t>
+        <w:t xml:space="preserve">In this paper, the authors present a </w:t>
+      </w:r>
+      <w:proofErr w:type="spellStart"/>
+      <w:r>
+        <w:rPr>
+          <w:rFonts w:ascii="Verdana" w:eastAsia="Times New Roman" w:hAnsi="Verdana" w:cs="Times New Roman"/>
+          <w:color w:val="000000"/>
+          <w:sz w:val="17"/>
+          <w:szCs w:val="17"/>
+          <w:shd w:val="clear" w:color="auto" w:fill="FFFFFF"/>
+        </w:rPr>
+        <w:t>QoI</w:t>
+      </w:r>
+      <w:proofErr w:type="spellEnd"/>
+      <w:r>
+        <w:rPr>
+          <w:rFonts w:ascii="Verdana" w:eastAsia="Times New Roman" w:hAnsi="Verdana" w:cs="Times New Roman"/>
+          <w:color w:val="000000"/>
+          <w:sz w:val="17"/>
+          <w:szCs w:val="17"/>
+          <w:shd w:val="clear" w:color="auto" w:fill="FFFFFF"/>
+        </w:rPr>
+        <w:t xml:space="preserve">-based framework that provide estimates for limitations on network size and achievable </w:t>
+      </w:r>
+      <w:proofErr w:type="spellStart"/>
+      <w:r>
+        <w:rPr>
+          <w:rFonts w:ascii="Verdana" w:eastAsia="Times New Roman" w:hAnsi="Verdana" w:cs="Times New Roman"/>
+          <w:color w:val="000000"/>
+          <w:sz w:val="17"/>
+          <w:szCs w:val="17"/>
+          <w:shd w:val="clear" w:color="auto" w:fill="FFFFFF"/>
+        </w:rPr>
+        <w:t>QoI</w:t>
+      </w:r>
+      <w:proofErr w:type="spellEnd"/>
+      <w:r>
+        <w:rPr>
+          <w:rFonts w:ascii="Verdana" w:eastAsia="Times New Roman" w:hAnsi="Verdana" w:cs="Times New Roman"/>
+          <w:color w:val="000000"/>
+          <w:sz w:val="17"/>
+          <w:szCs w:val="17"/>
+          <w:shd w:val="clear" w:color="auto" w:fill="FFFFFF"/>
+        </w:rPr>
+        <w:t xml:space="preserve"> requirements. In particular, the authors focus on using completeness and timeliness as </w:t>
+      </w:r>
+      <w:proofErr w:type="spellStart"/>
+      <w:r>
+        <w:rPr>
+          <w:rFonts w:ascii="Verdana" w:eastAsia="Times New Roman" w:hAnsi="Verdana" w:cs="Times New Roman"/>
+          <w:color w:val="000000"/>
+          <w:sz w:val="17"/>
+          <w:szCs w:val="17"/>
+          <w:shd w:val="clear" w:color="auto" w:fill="FFFFFF"/>
+        </w:rPr>
+        <w:t>QoI</w:t>
+      </w:r>
+      <w:proofErr w:type="spellEnd"/>
+      <w:r>
+        <w:rPr>
+          <w:rFonts w:ascii="Verdana" w:eastAsia="Times New Roman" w:hAnsi="Verdana" w:cs="Times New Roman"/>
+          <w:color w:val="000000"/>
+          <w:sz w:val="17"/>
+          <w:szCs w:val="17"/>
+          <w:shd w:val="clear" w:color="auto" w:fill="FFFFFF"/>
+        </w:rPr>
+        <w:t xml:space="preserve"> attributes, providing an example application and several different ways to measure completeness. The developed framework that can estimate </w:t>
+      </w:r>
+      <w:proofErr w:type="spellStart"/>
+      <w:r>
+        <w:rPr>
+          <w:rFonts w:ascii="Verdana" w:eastAsia="Times New Roman" w:hAnsi="Verdana" w:cs="Times New Roman"/>
+          <w:color w:val="000000"/>
+          <w:sz w:val="17"/>
+          <w:szCs w:val="17"/>
+          <w:shd w:val="clear" w:color="auto" w:fill="FFFFFF"/>
+        </w:rPr>
+        <w:t>QoI</w:t>
+      </w:r>
+      <w:proofErr w:type="spellEnd"/>
+      <w:r>
+        <w:rPr>
+          <w:rFonts w:ascii="Verdana" w:eastAsia="Times New Roman" w:hAnsi="Verdana" w:cs="Times New Roman"/>
+          <w:color w:val="000000"/>
+          <w:sz w:val="17"/>
+          <w:szCs w:val="17"/>
+          <w:shd w:val="clear" w:color="auto" w:fill="FFFFFF"/>
+        </w:rPr>
+        <w:t xml:space="preserve"> and network size limits and delays for a specific network. Furthermore, they extended this framework to model competing flows and data loads as random variables to capture the stochastic nature of real networks. Finally, this work also present the concept of </w:t>
+      </w:r>
+      <w:proofErr w:type="spellStart"/>
+      <w:r>
+        <w:rPr>
+          <w:rFonts w:ascii="Verdana" w:eastAsia="Times New Roman" w:hAnsi="Verdana" w:cs="Times New Roman"/>
+          <w:color w:val="000000"/>
+          <w:sz w:val="17"/>
+          <w:szCs w:val="17"/>
+          <w:shd w:val="clear" w:color="auto" w:fill="FFFFFF"/>
+        </w:rPr>
+        <w:t>scalably</w:t>
+      </w:r>
+      <w:proofErr w:type="spellEnd"/>
+      <w:r>
+        <w:rPr>
+          <w:rFonts w:ascii="Verdana" w:eastAsia="Times New Roman" w:hAnsi="Verdana" w:cs="Times New Roman"/>
+          <w:color w:val="000000"/>
+          <w:sz w:val="17"/>
+          <w:szCs w:val="17"/>
+          <w:shd w:val="clear" w:color="auto" w:fill="FFFFFF"/>
+        </w:rPr>
+        <w:t xml:space="preserve"> feasible </w:t>
+      </w:r>
+      <w:proofErr w:type="spellStart"/>
+      <w:r>
+        <w:rPr>
+          <w:rFonts w:ascii="Verdana" w:eastAsia="Times New Roman" w:hAnsi="Verdana" w:cs="Times New Roman"/>
+          <w:color w:val="000000"/>
+          <w:sz w:val="17"/>
+          <w:szCs w:val="17"/>
+          <w:shd w:val="clear" w:color="auto" w:fill="FFFFFF"/>
+        </w:rPr>
+        <w:t>QoI</w:t>
+      </w:r>
+      <w:proofErr w:type="spellEnd"/>
+      <w:r>
+        <w:rPr>
+          <w:rFonts w:ascii="Verdana" w:eastAsia="Times New Roman" w:hAnsi="Verdana" w:cs="Times New Roman"/>
+          <w:color w:val="000000"/>
+          <w:sz w:val="17"/>
+          <w:szCs w:val="17"/>
+          <w:shd w:val="clear" w:color="auto" w:fill="FFFFFF"/>
+        </w:rPr>
+        <w:t xml:space="preserve"> regions. </w:t>
+      </w:r>
+      <w:r>
+        <w:rPr>
+          <w:rFonts w:ascii="Verdana" w:eastAsia="Times New Roman" w:hAnsi="Verdana" w:cs="Times New Roman"/>
+          <w:color w:val="000000"/>
+          <w:sz w:val="17"/>
+          <w:szCs w:val="17"/>
+        </w:rPr>
+        <w:br/>
+      </w:r>
+      <w:r>
+        <w:rPr>
+          <w:rFonts w:ascii="Verdana" w:eastAsia="Times New Roman" w:hAnsi="Verdana" w:cs="Times New Roman"/>
+          <w:color w:val="000000"/>
+          <w:sz w:val="17"/>
+          <w:szCs w:val="17"/>
+        </w:rPr>
+        <w:br/>
+      </w:r>
+      <w:r>
+        <w:rPr>
+          <w:rFonts w:ascii="Verdana" w:eastAsia="Times New Roman" w:hAnsi="Verdana" w:cs="Times New Roman"/>
+          <w:color w:val="000000"/>
+          <w:sz w:val="17"/>
+          <w:szCs w:val="17"/>
+          <w:shd w:val="clear" w:color="auto" w:fill="FFFFFF"/>
+        </w:rPr>
+        <w:t xml:space="preserve">I appreciated that the authors presented some “experimental” evaluation of the </w:t>
+      </w:r>
+      <w:proofErr w:type="spellStart"/>
+      <w:r>
+        <w:rPr>
+          <w:rFonts w:ascii="Verdana" w:eastAsia="Times New Roman" w:hAnsi="Verdana" w:cs="Times New Roman"/>
+          <w:color w:val="000000"/>
+          <w:sz w:val="17"/>
+          <w:szCs w:val="17"/>
+          <w:shd w:val="clear" w:color="auto" w:fill="FFFFFF"/>
+        </w:rPr>
+        <w:t>QoI</w:t>
+      </w:r>
+      <w:proofErr w:type="spellEnd"/>
+      <w:r>
+        <w:rPr>
+          <w:rFonts w:ascii="Verdana" w:eastAsia="Times New Roman" w:hAnsi="Verdana" w:cs="Times New Roman"/>
+          <w:color w:val="000000"/>
+          <w:sz w:val="17"/>
+          <w:szCs w:val="17"/>
+          <w:shd w:val="clear" w:color="auto" w:fill="FFFFFF"/>
+        </w:rPr>
+        <w:t xml:space="preserve"> Model, with set of pictures. In particular, the Example Application: Similarity-based Image Retrieval. </w:t>
       </w:r>
       <w:r>
         <w:rPr>
@@ -1225,92 +1846,248 @@
           <w:szCs w:val="17"/>
           <w:shd w:val="clear" w:color="auto" w:fill="FFFFFF"/>
         </w:rPr>
-        <w:t>We have expanded text in the introduction and related works to make this distinction more clear.]</w:t>
-      </w:r>
-      <w:r>
-        <w:rPr>
-          <w:rFonts w:ascii="Verdana" w:eastAsia="Times New Roman" w:hAnsi="Verdana" w:cs="Times New Roman"/>
-          <w:color w:val="000000"/>
-          <w:sz w:val="17"/>
-          <w:szCs w:val="17"/>
-        </w:rPr>
-        <w:br/>
-      </w:r>
-      <w:r>
-        <w:rPr>
-          <w:rFonts w:ascii="Verdana" w:eastAsia="Times New Roman" w:hAnsi="Verdana" w:cs="Times New Roman"/>
-          <w:color w:val="000000"/>
-          <w:sz w:val="17"/>
-          <w:szCs w:val="17"/>
-        </w:rPr>
-        <w:br/>
-      </w:r>
-      <w:r>
-        <w:rPr>
-          <w:rFonts w:ascii="Verdana" w:eastAsia="Times New Roman" w:hAnsi="Verdana" w:cs="Times New Roman"/>
-          <w:color w:val="000000"/>
-          <w:sz w:val="17"/>
-          <w:szCs w:val="17"/>
-          <w:shd w:val="clear" w:color="auto" w:fill="FFFFFF"/>
-        </w:rPr>
-        <w:t>In overall, I found the article superficial, while its contribution remains rather fuzzy. Imho, the authors missed the flow of the paper by concentrating too much in examples and details (such as delay estimation). More specifically, I missed the actual novelty, while its core work is inspired mainly from the literature and extended to certain level: </w:t>
-      </w:r>
-      <w:r>
-        <w:rPr>
-          <w:rFonts w:ascii="Verdana" w:eastAsia="Times New Roman" w:hAnsi="Verdana" w:cs="Times New Roman"/>
-          <w:color w:val="000000"/>
-          <w:sz w:val="17"/>
-          <w:szCs w:val="17"/>
-        </w:rPr>
-        <w:br/>
-      </w:r>
-      <w:r>
-        <w:rPr>
-          <w:rFonts w:ascii="Verdana" w:eastAsia="Times New Roman" w:hAnsi="Verdana" w:cs="Times New Roman"/>
-          <w:color w:val="000000"/>
-          <w:sz w:val="17"/>
-          <w:szCs w:val="17"/>
-          <w:shd w:val="clear" w:color="auto" w:fill="FFFFFF"/>
-        </w:rPr>
-        <w:t>- “we use similarity-based image collection 21 as an example of an application that is best evaluated using QoI.” This application has previously been considered in [14] and [15]. </w:t>
-      </w:r>
-      <w:r>
-        <w:rPr>
-          <w:rFonts w:ascii="Verdana" w:eastAsia="Times New Roman" w:hAnsi="Verdana" w:cs="Times New Roman"/>
-          <w:color w:val="000000"/>
-          <w:sz w:val="17"/>
-          <w:szCs w:val="17"/>
-        </w:rPr>
-        <w:br/>
-      </w:r>
-      <w:r>
-        <w:rPr>
-          <w:rFonts w:ascii="Verdana" w:eastAsia="Times New Roman" w:hAnsi="Verdana" w:cs="Times New Roman"/>
-          <w:color w:val="000000"/>
-          <w:sz w:val="17"/>
-          <w:szCs w:val="17"/>
-          <w:shd w:val="clear" w:color="auto" w:fill="FFFFFF"/>
-        </w:rPr>
-        <w:t>- “We use the same similiary-based image selection algorithm as in [15], but provide new methods of quantifying QoI.” </w:t>
-      </w:r>
-      <w:r>
-        <w:rPr>
-          <w:rFonts w:ascii="Verdana" w:eastAsia="Times New Roman" w:hAnsi="Verdana" w:cs="Times New Roman"/>
-          <w:color w:val="000000"/>
-          <w:sz w:val="17"/>
-          <w:szCs w:val="17"/>
-        </w:rPr>
-        <w:br/>
-      </w:r>
-      <w:r>
-        <w:rPr>
-          <w:rFonts w:ascii="Verdana" w:eastAsia="Times New Roman" w:hAnsi="Verdana" w:cs="Times New Roman"/>
-          <w:color w:val="000000"/>
-          <w:sz w:val="17"/>
-          <w:szCs w:val="17"/>
-          <w:shd w:val="clear" w:color="auto" w:fill="FFFFFF"/>
-        </w:rPr>
-        <w:t>- “Here, as in [16], we specify a vector of minimum values for each QoI metric, and information is evaluated based on whether it satisfies all of the QoI requirements or not”. </w:t>
+        <w:t xml:space="preserve">We have expanded text in the introduction and related works to make this distinction </w:t>
+      </w:r>
+      <w:proofErr w:type="gramStart"/>
+      <w:r>
+        <w:rPr>
+          <w:rFonts w:ascii="Verdana" w:eastAsia="Times New Roman" w:hAnsi="Verdana" w:cs="Times New Roman"/>
+          <w:b/>
+          <w:color w:val="000000"/>
+          <w:sz w:val="17"/>
+          <w:szCs w:val="17"/>
+          <w:shd w:val="clear" w:color="auto" w:fill="FFFFFF"/>
+        </w:rPr>
+        <w:t>more clear</w:t>
+      </w:r>
+      <w:proofErr w:type="gramEnd"/>
+      <w:r>
+        <w:rPr>
+          <w:rFonts w:ascii="Verdana" w:eastAsia="Times New Roman" w:hAnsi="Verdana" w:cs="Times New Roman"/>
+          <w:b/>
+          <w:color w:val="000000"/>
+          <w:sz w:val="17"/>
+          <w:szCs w:val="17"/>
+          <w:shd w:val="clear" w:color="auto" w:fill="FFFFFF"/>
+        </w:rPr>
+        <w:t>.]</w:t>
+      </w:r>
+      <w:r>
+        <w:rPr>
+          <w:rFonts w:ascii="Verdana" w:eastAsia="Times New Roman" w:hAnsi="Verdana" w:cs="Times New Roman"/>
+          <w:color w:val="000000"/>
+          <w:sz w:val="17"/>
+          <w:szCs w:val="17"/>
+        </w:rPr>
+        <w:br/>
+      </w:r>
+      <w:r>
+        <w:rPr>
+          <w:rFonts w:ascii="Verdana" w:eastAsia="Times New Roman" w:hAnsi="Verdana" w:cs="Times New Roman"/>
+          <w:color w:val="000000"/>
+          <w:sz w:val="17"/>
+          <w:szCs w:val="17"/>
+        </w:rPr>
+        <w:br/>
+      </w:r>
+      <w:r>
+        <w:rPr>
+          <w:rFonts w:ascii="Verdana" w:eastAsia="Times New Roman" w:hAnsi="Verdana" w:cs="Times New Roman"/>
+          <w:color w:val="000000"/>
+          <w:sz w:val="17"/>
+          <w:szCs w:val="17"/>
+          <w:shd w:val="clear" w:color="auto" w:fill="FFFFFF"/>
+        </w:rPr>
+        <w:t xml:space="preserve">In overall, I found the article superficial, while its contribution remains rather fuzzy. </w:t>
+      </w:r>
+      <w:proofErr w:type="spellStart"/>
+      <w:r>
+        <w:rPr>
+          <w:rFonts w:ascii="Verdana" w:eastAsia="Times New Roman" w:hAnsi="Verdana" w:cs="Times New Roman"/>
+          <w:color w:val="000000"/>
+          <w:sz w:val="17"/>
+          <w:szCs w:val="17"/>
+          <w:shd w:val="clear" w:color="auto" w:fill="FFFFFF"/>
+        </w:rPr>
+        <w:t>Imho</w:t>
+      </w:r>
+      <w:proofErr w:type="spellEnd"/>
+      <w:r>
+        <w:rPr>
+          <w:rFonts w:ascii="Verdana" w:eastAsia="Times New Roman" w:hAnsi="Verdana" w:cs="Times New Roman"/>
+          <w:color w:val="000000"/>
+          <w:sz w:val="17"/>
+          <w:szCs w:val="17"/>
+          <w:shd w:val="clear" w:color="auto" w:fill="FFFFFF"/>
+        </w:rPr>
+        <w:t>, the authors missed the flow of the paper by concentrating too much in examples and details (such as delay estimation). More specifically, I missed the actual novelty, while its core work is inspired mainly from the literature and extended to certain level: </w:t>
+      </w:r>
+      <w:r>
+        <w:rPr>
+          <w:rFonts w:ascii="Verdana" w:eastAsia="Times New Roman" w:hAnsi="Verdana" w:cs="Times New Roman"/>
+          <w:color w:val="000000"/>
+          <w:sz w:val="17"/>
+          <w:szCs w:val="17"/>
+        </w:rPr>
+        <w:br/>
+      </w:r>
+      <w:r>
+        <w:rPr>
+          <w:rFonts w:ascii="Verdana" w:eastAsia="Times New Roman" w:hAnsi="Verdana" w:cs="Times New Roman"/>
+          <w:color w:val="000000"/>
+          <w:sz w:val="17"/>
+          <w:szCs w:val="17"/>
+          <w:shd w:val="clear" w:color="auto" w:fill="FFFFFF"/>
+        </w:rPr>
+        <w:t xml:space="preserve">- “we use similarity-based image collection 21 as an example of an application that is best evaluated using </w:t>
+      </w:r>
+      <w:proofErr w:type="spellStart"/>
+      <w:r>
+        <w:rPr>
+          <w:rFonts w:ascii="Verdana" w:eastAsia="Times New Roman" w:hAnsi="Verdana" w:cs="Times New Roman"/>
+          <w:color w:val="000000"/>
+          <w:sz w:val="17"/>
+          <w:szCs w:val="17"/>
+          <w:shd w:val="clear" w:color="auto" w:fill="FFFFFF"/>
+        </w:rPr>
+        <w:t>QoI</w:t>
+      </w:r>
+      <w:proofErr w:type="spellEnd"/>
+      <w:r>
+        <w:rPr>
+          <w:rFonts w:ascii="Verdana" w:eastAsia="Times New Roman" w:hAnsi="Verdana" w:cs="Times New Roman"/>
+          <w:color w:val="000000"/>
+          <w:sz w:val="17"/>
+          <w:szCs w:val="17"/>
+          <w:shd w:val="clear" w:color="auto" w:fill="FFFFFF"/>
+        </w:rPr>
+        <w:t>.” This application has previously been considered in [14] and [15]. </w:t>
+      </w:r>
+      <w:r>
+        <w:rPr>
+          <w:rFonts w:ascii="Verdana" w:eastAsia="Times New Roman" w:hAnsi="Verdana" w:cs="Times New Roman"/>
+          <w:color w:val="000000"/>
+          <w:sz w:val="17"/>
+          <w:szCs w:val="17"/>
+        </w:rPr>
+        <w:br/>
+      </w:r>
+      <w:r>
+        <w:rPr>
+          <w:rFonts w:ascii="Verdana" w:eastAsia="Times New Roman" w:hAnsi="Verdana" w:cs="Times New Roman"/>
+          <w:color w:val="000000"/>
+          <w:sz w:val="17"/>
+          <w:szCs w:val="17"/>
+          <w:shd w:val="clear" w:color="auto" w:fill="FFFFFF"/>
+        </w:rPr>
+        <w:t xml:space="preserve">- “We use the same </w:t>
+      </w:r>
+      <w:proofErr w:type="spellStart"/>
+      <w:r>
+        <w:rPr>
+          <w:rFonts w:ascii="Verdana" w:eastAsia="Times New Roman" w:hAnsi="Verdana" w:cs="Times New Roman"/>
+          <w:color w:val="000000"/>
+          <w:sz w:val="17"/>
+          <w:szCs w:val="17"/>
+          <w:shd w:val="clear" w:color="auto" w:fill="FFFFFF"/>
+        </w:rPr>
+        <w:t>similiary</w:t>
+      </w:r>
+      <w:proofErr w:type="spellEnd"/>
+      <w:r>
+        <w:rPr>
+          <w:rFonts w:ascii="Verdana" w:eastAsia="Times New Roman" w:hAnsi="Verdana" w:cs="Times New Roman"/>
+          <w:color w:val="000000"/>
+          <w:sz w:val="17"/>
+          <w:szCs w:val="17"/>
+          <w:shd w:val="clear" w:color="auto" w:fill="FFFFFF"/>
+        </w:rPr>
+        <w:t xml:space="preserve">-based image selection algorithm as in [15], but provide new methods of quantifying </w:t>
+      </w:r>
+      <w:proofErr w:type="spellStart"/>
+      <w:r>
+        <w:rPr>
+          <w:rFonts w:ascii="Verdana" w:eastAsia="Times New Roman" w:hAnsi="Verdana" w:cs="Times New Roman"/>
+          <w:color w:val="000000"/>
+          <w:sz w:val="17"/>
+          <w:szCs w:val="17"/>
+          <w:shd w:val="clear" w:color="auto" w:fill="FFFFFF"/>
+        </w:rPr>
+        <w:t>QoI</w:t>
+      </w:r>
+      <w:proofErr w:type="spellEnd"/>
+      <w:r>
+        <w:rPr>
+          <w:rFonts w:ascii="Verdana" w:eastAsia="Times New Roman" w:hAnsi="Verdana" w:cs="Times New Roman"/>
+          <w:color w:val="000000"/>
+          <w:sz w:val="17"/>
+          <w:szCs w:val="17"/>
+          <w:shd w:val="clear" w:color="auto" w:fill="FFFFFF"/>
+        </w:rPr>
+        <w:t>.” </w:t>
+      </w:r>
+      <w:r>
+        <w:rPr>
+          <w:rFonts w:ascii="Verdana" w:eastAsia="Times New Roman" w:hAnsi="Verdana" w:cs="Times New Roman"/>
+          <w:color w:val="000000"/>
+          <w:sz w:val="17"/>
+          <w:szCs w:val="17"/>
+        </w:rPr>
+        <w:br/>
+      </w:r>
+      <w:r>
+        <w:rPr>
+          <w:rFonts w:ascii="Verdana" w:eastAsia="Times New Roman" w:hAnsi="Verdana" w:cs="Times New Roman"/>
+          <w:color w:val="000000"/>
+          <w:sz w:val="17"/>
+          <w:szCs w:val="17"/>
+          <w:shd w:val="clear" w:color="auto" w:fill="FFFFFF"/>
+        </w:rPr>
+        <w:t xml:space="preserve">- “Here, as in [16], we specify a vector of minimum values for each </w:t>
+      </w:r>
+      <w:proofErr w:type="spellStart"/>
+      <w:r>
+        <w:rPr>
+          <w:rFonts w:ascii="Verdana" w:eastAsia="Times New Roman" w:hAnsi="Verdana" w:cs="Times New Roman"/>
+          <w:color w:val="000000"/>
+          <w:sz w:val="17"/>
+          <w:szCs w:val="17"/>
+          <w:shd w:val="clear" w:color="auto" w:fill="FFFFFF"/>
+        </w:rPr>
+        <w:t>QoI</w:t>
+      </w:r>
+      <w:proofErr w:type="spellEnd"/>
+      <w:r>
+        <w:rPr>
+          <w:rFonts w:ascii="Verdana" w:eastAsia="Times New Roman" w:hAnsi="Verdana" w:cs="Times New Roman"/>
+          <w:color w:val="000000"/>
+          <w:sz w:val="17"/>
+          <w:szCs w:val="17"/>
+          <w:shd w:val="clear" w:color="auto" w:fill="FFFFFF"/>
+        </w:rPr>
+        <w:t xml:space="preserve"> metric, and information is evaluated based on whether it satisfies all of the </w:t>
+      </w:r>
+      <w:proofErr w:type="spellStart"/>
+      <w:r>
+        <w:rPr>
+          <w:rFonts w:ascii="Verdana" w:eastAsia="Times New Roman" w:hAnsi="Verdana" w:cs="Times New Roman"/>
+          <w:color w:val="000000"/>
+          <w:sz w:val="17"/>
+          <w:szCs w:val="17"/>
+          <w:shd w:val="clear" w:color="auto" w:fill="FFFFFF"/>
+        </w:rPr>
+        <w:t>QoI</w:t>
+      </w:r>
+      <w:proofErr w:type="spellEnd"/>
+      <w:r>
+        <w:rPr>
+          <w:rFonts w:ascii="Verdana" w:eastAsia="Times New Roman" w:hAnsi="Verdana" w:cs="Times New Roman"/>
+          <w:color w:val="000000"/>
+          <w:sz w:val="17"/>
+          <w:szCs w:val="17"/>
+          <w:shd w:val="clear" w:color="auto" w:fill="FFFFFF"/>
+        </w:rPr>
+        <w:t xml:space="preserve"> requirements or not”. </w:t>
       </w:r>
       <w:r>
         <w:rPr>
@@ -1367,26 +2144,60 @@
           <w:szCs w:val="17"/>
           <w:shd w:val="clear" w:color="auto" w:fill="FFFFFF"/>
         </w:rPr>
-        <w:t>- “The similarity between two images can then be given as a scalar by calculating the Tanimoto Similarity [18] between their CEDD vectors. Dissimilarity is simply defined as 1 minus the similarity.” </w:t>
-      </w:r>
-      <w:r>
-        <w:rPr>
-          <w:rFonts w:ascii="Verdana" w:eastAsia="Times New Roman" w:hAnsi="Verdana" w:cs="Times New Roman"/>
-          <w:color w:val="000000"/>
-          <w:sz w:val="17"/>
-          <w:szCs w:val="17"/>
-        </w:rPr>
-        <w:br/>
-      </w:r>
-      <w:r>
-        <w:rPr>
-          <w:rFonts w:ascii="Verdana" w:eastAsia="Times New Roman" w:hAnsi="Verdana" w:cs="Times New Roman"/>
-          <w:color w:val="000000"/>
-          <w:sz w:val="17"/>
-          <w:szCs w:val="17"/>
-          <w:shd w:val="clear" w:color="auto" w:fill="FFFFFF"/>
-        </w:rPr>
-        <w:t>-“For the Spanner algorithm, we employ a greedy algorithm similar to that in [15].” </w:t>
+        <w:t xml:space="preserve">- “The similarity between two images can then be given as a scalar by calculating the </w:t>
+      </w:r>
+      <w:proofErr w:type="spellStart"/>
+      <w:r>
+        <w:rPr>
+          <w:rFonts w:ascii="Verdana" w:eastAsia="Times New Roman" w:hAnsi="Verdana" w:cs="Times New Roman"/>
+          <w:color w:val="000000"/>
+          <w:sz w:val="17"/>
+          <w:szCs w:val="17"/>
+          <w:shd w:val="clear" w:color="auto" w:fill="FFFFFF"/>
+        </w:rPr>
+        <w:t>Tanimoto</w:t>
+      </w:r>
+      <w:proofErr w:type="spellEnd"/>
+      <w:r>
+        <w:rPr>
+          <w:rFonts w:ascii="Verdana" w:eastAsia="Times New Roman" w:hAnsi="Verdana" w:cs="Times New Roman"/>
+          <w:color w:val="000000"/>
+          <w:sz w:val="17"/>
+          <w:szCs w:val="17"/>
+          <w:shd w:val="clear" w:color="auto" w:fill="FFFFFF"/>
+        </w:rPr>
+        <w:t xml:space="preserve"> Similarity [18] between their CEDD vectors. Dissimilarity is simply defined as 1 minus the similarity.” </w:t>
+      </w:r>
+      <w:r>
+        <w:rPr>
+          <w:rFonts w:ascii="Verdana" w:eastAsia="Times New Roman" w:hAnsi="Verdana" w:cs="Times New Roman"/>
+          <w:color w:val="000000"/>
+          <w:sz w:val="17"/>
+          <w:szCs w:val="17"/>
+        </w:rPr>
+        <w:br/>
+      </w:r>
+      <w:proofErr w:type="gramStart"/>
+      <w:r>
+        <w:rPr>
+          <w:rFonts w:ascii="Verdana" w:eastAsia="Times New Roman" w:hAnsi="Verdana" w:cs="Times New Roman"/>
+          <w:color w:val="000000"/>
+          <w:sz w:val="17"/>
+          <w:szCs w:val="17"/>
+          <w:shd w:val="clear" w:color="auto" w:fill="FFFFFF"/>
+        </w:rPr>
+        <w:t>-“</w:t>
+      </w:r>
+      <w:proofErr w:type="gramEnd"/>
+      <w:r>
+        <w:rPr>
+          <w:rFonts w:ascii="Verdana" w:eastAsia="Times New Roman" w:hAnsi="Verdana" w:cs="Times New Roman"/>
+          <w:color w:val="000000"/>
+          <w:sz w:val="17"/>
+          <w:szCs w:val="17"/>
+          <w:shd w:val="clear" w:color="auto" w:fill="FFFFFF"/>
+        </w:rPr>
+        <w:t>For the Spanner algorithm, we employ a greedy algorithm similar to that in [15].” </w:t>
       </w:r>
       <w:r>
         <w:rPr>
@@ -1452,18 +2263,66 @@
           <w:szCs w:val="17"/>
           <w:shd w:val="clear" w:color="auto" w:fill="FFFFFF"/>
         </w:rPr>
-        <w:t xml:space="preserve">he main contributions of the paper are in Section V and beyond, not in Section IV. Since QoI is still an emerging field and not all readers may be familiar with it, and since we believe it is beneficial to solidify its importance by showing the difference in value gained from varying amounts of data, we choose to </w:t>
-      </w:r>
-      <w:r>
-        <w:rPr>
-          <w:rFonts w:ascii="Verdana" w:eastAsia="Times New Roman" w:hAnsi="Verdana" w:cs="Times New Roman"/>
-          <w:b/>
-          <w:color w:val="000000"/>
-          <w:sz w:val="17"/>
-          <w:szCs w:val="17"/>
-          <w:shd w:val="clear" w:color="auto" w:fill="FFFFFF"/>
-        </w:rPr>
-        <w:t>provide an example of a real application that can utilize QoI. This comment and comments from Reviewer 1 have shown us that Section IV is too long and minimizes the main focus of our work, so we have reduced the size of that section.</w:t>
+        <w:t xml:space="preserve">he main contributions of the paper are in Section V and beyond, not in Section IV. Since </w:t>
+      </w:r>
+      <w:proofErr w:type="spellStart"/>
+      <w:r>
+        <w:rPr>
+          <w:rFonts w:ascii="Verdana" w:eastAsia="Times New Roman" w:hAnsi="Verdana" w:cs="Times New Roman"/>
+          <w:b/>
+          <w:color w:val="000000"/>
+          <w:sz w:val="17"/>
+          <w:szCs w:val="17"/>
+          <w:shd w:val="clear" w:color="auto" w:fill="FFFFFF"/>
+        </w:rPr>
+        <w:t>QoI</w:t>
+      </w:r>
+      <w:proofErr w:type="spellEnd"/>
+      <w:r>
+        <w:rPr>
+          <w:rFonts w:ascii="Verdana" w:eastAsia="Times New Roman" w:hAnsi="Verdana" w:cs="Times New Roman"/>
+          <w:b/>
+          <w:color w:val="000000"/>
+          <w:sz w:val="17"/>
+          <w:szCs w:val="17"/>
+          <w:shd w:val="clear" w:color="auto" w:fill="FFFFFF"/>
+        </w:rPr>
+        <w:t xml:space="preserve"> is still an emerging field and not all readers may be familiar with it, and since we believe it is beneficial to solidify its importance by showing the difference in value gained from varying amounts of data, we choose to </w:t>
+      </w:r>
+      <w:r>
+        <w:rPr>
+          <w:rFonts w:ascii="Verdana" w:eastAsia="Times New Roman" w:hAnsi="Verdana" w:cs="Times New Roman"/>
+          <w:b/>
+          <w:color w:val="000000"/>
+          <w:sz w:val="17"/>
+          <w:szCs w:val="17"/>
+          <w:shd w:val="clear" w:color="auto" w:fill="FFFFFF"/>
+        </w:rPr>
+        <w:t xml:space="preserve">provide an example of a real application that can utilize </w:t>
+      </w:r>
+      <w:proofErr w:type="spellStart"/>
+      <w:r>
+        <w:rPr>
+          <w:rFonts w:ascii="Verdana" w:eastAsia="Times New Roman" w:hAnsi="Verdana" w:cs="Times New Roman"/>
+          <w:b/>
+          <w:color w:val="000000"/>
+          <w:sz w:val="17"/>
+          <w:szCs w:val="17"/>
+          <w:shd w:val="clear" w:color="auto" w:fill="FFFFFF"/>
+        </w:rPr>
+        <w:t>QoI</w:t>
+      </w:r>
+      <w:proofErr w:type="spellEnd"/>
+      <w:r>
+        <w:rPr>
+          <w:rFonts w:ascii="Verdana" w:eastAsia="Times New Roman" w:hAnsi="Verdana" w:cs="Times New Roman"/>
+          <w:b/>
+          <w:color w:val="000000"/>
+          <w:sz w:val="17"/>
+          <w:szCs w:val="17"/>
+          <w:shd w:val="clear" w:color="auto" w:fill="FFFFFF"/>
+        </w:rPr>
+        <w:t>. This comment and comments from Reviewer 1 have shown us that Section IV is too long and minimizes the main focus of our work, so we have reduced the size of that section.</w:t>
       </w:r>
       <w:r>
         <w:rPr>
@@ -1564,7 +2423,51 @@
           <w:szCs w:val="17"/>
           <w:shd w:val="clear" w:color="auto" w:fill="FFFFFF"/>
         </w:rPr>
-        <w:t xml:space="preserve">Large part of the paper is dedicated on estimating the delay performance, which imho, misleads from the main scope of the study presented here. For example, in Section V. A. QoI Satisfiability Framework, the authors presented detailed, yet non-realistic, delay estimation modeling. In particular, the authors estimate the propagation delay, while not considering the processing and emission delay. </w:t>
+        <w:t xml:space="preserve">Large part of the paper is dedicated on estimating the delay performance, which </w:t>
+      </w:r>
+      <w:proofErr w:type="spellStart"/>
+      <w:r>
+        <w:rPr>
+          <w:rFonts w:ascii="Verdana" w:eastAsia="Times New Roman" w:hAnsi="Verdana" w:cs="Times New Roman"/>
+          <w:color w:val="000000"/>
+          <w:sz w:val="17"/>
+          <w:szCs w:val="17"/>
+          <w:shd w:val="clear" w:color="auto" w:fill="FFFFFF"/>
+        </w:rPr>
+        <w:t>imho</w:t>
+      </w:r>
+      <w:proofErr w:type="spellEnd"/>
+      <w:r>
+        <w:rPr>
+          <w:rFonts w:ascii="Verdana" w:eastAsia="Times New Roman" w:hAnsi="Verdana" w:cs="Times New Roman"/>
+          <w:color w:val="000000"/>
+          <w:sz w:val="17"/>
+          <w:szCs w:val="17"/>
+          <w:shd w:val="clear" w:color="auto" w:fill="FFFFFF"/>
+        </w:rPr>
+        <w:t xml:space="preserve">, misleads from the main scope of the study presented here. For example, in Section V. A. </w:t>
+      </w:r>
+      <w:proofErr w:type="spellStart"/>
+      <w:r>
+        <w:rPr>
+          <w:rFonts w:ascii="Verdana" w:eastAsia="Times New Roman" w:hAnsi="Verdana" w:cs="Times New Roman"/>
+          <w:color w:val="000000"/>
+          <w:sz w:val="17"/>
+          <w:szCs w:val="17"/>
+          <w:shd w:val="clear" w:color="auto" w:fill="FFFFFF"/>
+        </w:rPr>
+        <w:t>QoI</w:t>
+      </w:r>
+      <w:proofErr w:type="spellEnd"/>
+      <w:r>
+        <w:rPr>
+          <w:rFonts w:ascii="Verdana" w:eastAsia="Times New Roman" w:hAnsi="Verdana" w:cs="Times New Roman"/>
+          <w:color w:val="000000"/>
+          <w:sz w:val="17"/>
+          <w:szCs w:val="17"/>
+          <w:shd w:val="clear" w:color="auto" w:fill="FFFFFF"/>
+        </w:rPr>
+        <w:t xml:space="preserve"> Satisfiability Framework, the authors presented detailed, yet non-realistic, delay estimation modeling. In particular, the authors estimate the propagation delay, while not considering the processing and emission delay. </w:t>
       </w:r>
       <w:r>
         <w:rPr>
@@ -1586,7 +2489,55 @@
           <w:szCs w:val="17"/>
           <w:shd w:val="clear" w:color="auto" w:fill="FFFFFF"/>
         </w:rPr>
-        <w:t xml:space="preserve">We realize that we were not precise and clear with our definitions of delays and noting which delays we have included in the model and which we have ignored due to being outweighed. We have rewritten and expanded Section V.A to make this more clear. Specifically we point out that we focus on emission delay and ignore the actual propagation delay since </w:t>
+        <w:t xml:space="preserve">We realize that we were not precise and clear with our definitions of delays and noting which delays we have included in the model and which we have ignored due to being outweighed. We have rewritten and expanded Section V.A to make this </w:t>
+      </w:r>
+      <w:proofErr w:type="gramStart"/>
+      <w:r>
+        <w:rPr>
+          <w:rFonts w:ascii="Verdana" w:eastAsia="Times New Roman" w:hAnsi="Verdana" w:cs="Times New Roman"/>
+          <w:b/>
+          <w:color w:val="000000"/>
+          <w:sz w:val="17"/>
+          <w:szCs w:val="17"/>
+          <w:shd w:val="clear" w:color="auto" w:fill="FFFFFF"/>
+        </w:rPr>
+        <w:t>more clear</w:t>
+      </w:r>
+      <w:proofErr w:type="gramEnd"/>
+      <w:r>
+        <w:rPr>
+          <w:rFonts w:ascii="Verdana" w:eastAsia="Times New Roman" w:hAnsi="Verdana" w:cs="Times New Roman"/>
+          <w:b/>
+          <w:color w:val="000000"/>
+          <w:sz w:val="17"/>
+          <w:szCs w:val="17"/>
+          <w:shd w:val="clear" w:color="auto" w:fill="FFFFFF"/>
+        </w:rPr>
+        <w:t xml:space="preserve">. </w:t>
+      </w:r>
+      <w:proofErr w:type="gramStart"/>
+      <w:r>
+        <w:rPr>
+          <w:rFonts w:ascii="Verdana" w:eastAsia="Times New Roman" w:hAnsi="Verdana" w:cs="Times New Roman"/>
+          <w:b/>
+          <w:color w:val="000000"/>
+          <w:sz w:val="17"/>
+          <w:szCs w:val="17"/>
+          <w:shd w:val="clear" w:color="auto" w:fill="FFFFFF"/>
+        </w:rPr>
+        <w:t>Specifically</w:t>
+      </w:r>
+      <w:proofErr w:type="gramEnd"/>
+      <w:r>
+        <w:rPr>
+          <w:rFonts w:ascii="Verdana" w:eastAsia="Times New Roman" w:hAnsi="Verdana" w:cs="Times New Roman"/>
+          <w:b/>
+          <w:color w:val="000000"/>
+          <w:sz w:val="17"/>
+          <w:szCs w:val="17"/>
+          <w:shd w:val="clear" w:color="auto" w:fill="FFFFFF"/>
+        </w:rPr>
+        <w:t xml:space="preserve"> we point out that we focus on emission delay and ignore the actual propagation delay since </w:t>
       </w:r>
       <w:r>
         <w:rPr>
@@ -1635,7 +2586,95 @@
           <w:szCs w:val="17"/>
           <w:shd w:val="clear" w:color="auto" w:fill="FFFFFF"/>
         </w:rPr>
-        <w:t>[1] G. Z. Papadopoulos, J. Beaudaux, A. Gallais, T. Noel and G. Schreiner, “Adding value to WSN simulation using the IoT-LAB experimental platform" In Proc. IEEE WiMob 2013. </w:t>
+        <w:t xml:space="preserve">[1] G. Z. Papadopoulos, J. </w:t>
+      </w:r>
+      <w:proofErr w:type="spellStart"/>
+      <w:r>
+        <w:rPr>
+          <w:rFonts w:ascii="Verdana" w:eastAsia="Times New Roman" w:hAnsi="Verdana" w:cs="Times New Roman"/>
+          <w:color w:val="000000"/>
+          <w:sz w:val="17"/>
+          <w:szCs w:val="17"/>
+          <w:shd w:val="clear" w:color="auto" w:fill="FFFFFF"/>
+        </w:rPr>
+        <w:t>Beaudaux</w:t>
+      </w:r>
+      <w:proofErr w:type="spellEnd"/>
+      <w:r>
+        <w:rPr>
+          <w:rFonts w:ascii="Verdana" w:eastAsia="Times New Roman" w:hAnsi="Verdana" w:cs="Times New Roman"/>
+          <w:color w:val="000000"/>
+          <w:sz w:val="17"/>
+          <w:szCs w:val="17"/>
+          <w:shd w:val="clear" w:color="auto" w:fill="FFFFFF"/>
+        </w:rPr>
+        <w:t xml:space="preserve">, A. </w:t>
+      </w:r>
+      <w:proofErr w:type="spellStart"/>
+      <w:r>
+        <w:rPr>
+          <w:rFonts w:ascii="Verdana" w:eastAsia="Times New Roman" w:hAnsi="Verdana" w:cs="Times New Roman"/>
+          <w:color w:val="000000"/>
+          <w:sz w:val="17"/>
+          <w:szCs w:val="17"/>
+          <w:shd w:val="clear" w:color="auto" w:fill="FFFFFF"/>
+        </w:rPr>
+        <w:t>Gallais</w:t>
+      </w:r>
+      <w:proofErr w:type="spellEnd"/>
+      <w:r>
+        <w:rPr>
+          <w:rFonts w:ascii="Verdana" w:eastAsia="Times New Roman" w:hAnsi="Verdana" w:cs="Times New Roman"/>
+          <w:color w:val="000000"/>
+          <w:sz w:val="17"/>
+          <w:szCs w:val="17"/>
+          <w:shd w:val="clear" w:color="auto" w:fill="FFFFFF"/>
+        </w:rPr>
+        <w:t xml:space="preserve">, T. Noel and G. Schreiner, “Adding value to WSN simulation using the </w:t>
+      </w:r>
+      <w:proofErr w:type="spellStart"/>
+      <w:r>
+        <w:rPr>
+          <w:rFonts w:ascii="Verdana" w:eastAsia="Times New Roman" w:hAnsi="Verdana" w:cs="Times New Roman"/>
+          <w:color w:val="000000"/>
+          <w:sz w:val="17"/>
+          <w:szCs w:val="17"/>
+          <w:shd w:val="clear" w:color="auto" w:fill="FFFFFF"/>
+        </w:rPr>
+        <w:t>IoT</w:t>
+      </w:r>
+      <w:proofErr w:type="spellEnd"/>
+      <w:r>
+        <w:rPr>
+          <w:rFonts w:ascii="Verdana" w:eastAsia="Times New Roman" w:hAnsi="Verdana" w:cs="Times New Roman"/>
+          <w:color w:val="000000"/>
+          <w:sz w:val="17"/>
+          <w:szCs w:val="17"/>
+          <w:shd w:val="clear" w:color="auto" w:fill="FFFFFF"/>
+        </w:rPr>
+        <w:t xml:space="preserve">-LAB experimental platform" In Proc. IEEE </w:t>
+      </w:r>
+      <w:proofErr w:type="spellStart"/>
+      <w:r>
+        <w:rPr>
+          <w:rFonts w:ascii="Verdana" w:eastAsia="Times New Roman" w:hAnsi="Verdana" w:cs="Times New Roman"/>
+          <w:color w:val="000000"/>
+          <w:sz w:val="17"/>
+          <w:szCs w:val="17"/>
+          <w:shd w:val="clear" w:color="auto" w:fill="FFFFFF"/>
+        </w:rPr>
+        <w:t>WiMob</w:t>
+      </w:r>
+      <w:proofErr w:type="spellEnd"/>
+      <w:r>
+        <w:rPr>
+          <w:rFonts w:ascii="Verdana" w:eastAsia="Times New Roman" w:hAnsi="Verdana" w:cs="Times New Roman"/>
+          <w:color w:val="000000"/>
+          <w:sz w:val="17"/>
+          <w:szCs w:val="17"/>
+          <w:shd w:val="clear" w:color="auto" w:fill="FFFFFF"/>
+        </w:rPr>
+        <w:t xml:space="preserve"> 2013. </w:t>
       </w:r>
       <w:r>
         <w:rPr>
@@ -1682,7 +2721,73 @@
           <w:szCs w:val="17"/>
           <w:shd w:val="clear" w:color="auto" w:fill="FFFFFF"/>
         </w:rPr>
-        <w:t>[2] M. Doddavenkatappa, M. C. Chan, and A. Ananda. Indriya: A Low-Cost, 3D Wireless Sensor Network Testbed. In Proceedings of the Conference on Testbeds and Research Infrastructures for the Development of Networks &amp; Communities (TridentCom), 2011. </w:t>
+        <w:t xml:space="preserve">[2] M. </w:t>
+      </w:r>
+      <w:proofErr w:type="spellStart"/>
+      <w:r>
+        <w:rPr>
+          <w:rFonts w:ascii="Verdana" w:eastAsia="Times New Roman" w:hAnsi="Verdana" w:cs="Times New Roman"/>
+          <w:color w:val="000000"/>
+          <w:sz w:val="17"/>
+          <w:szCs w:val="17"/>
+          <w:shd w:val="clear" w:color="auto" w:fill="FFFFFF"/>
+        </w:rPr>
+        <w:t>Doddavenkatappa</w:t>
+      </w:r>
+      <w:proofErr w:type="spellEnd"/>
+      <w:r>
+        <w:rPr>
+          <w:rFonts w:ascii="Verdana" w:eastAsia="Times New Roman" w:hAnsi="Verdana" w:cs="Times New Roman"/>
+          <w:color w:val="000000"/>
+          <w:sz w:val="17"/>
+          <w:szCs w:val="17"/>
+          <w:shd w:val="clear" w:color="auto" w:fill="FFFFFF"/>
+        </w:rPr>
+        <w:t xml:space="preserve">, M. C. Chan, and A. Ananda. </w:t>
+      </w:r>
+      <w:proofErr w:type="spellStart"/>
+      <w:r>
+        <w:rPr>
+          <w:rFonts w:ascii="Verdana" w:eastAsia="Times New Roman" w:hAnsi="Verdana" w:cs="Times New Roman"/>
+          <w:color w:val="000000"/>
+          <w:sz w:val="17"/>
+          <w:szCs w:val="17"/>
+          <w:shd w:val="clear" w:color="auto" w:fill="FFFFFF"/>
+        </w:rPr>
+        <w:t>Indriya</w:t>
+      </w:r>
+      <w:proofErr w:type="spellEnd"/>
+      <w:r>
+        <w:rPr>
+          <w:rFonts w:ascii="Verdana" w:eastAsia="Times New Roman" w:hAnsi="Verdana" w:cs="Times New Roman"/>
+          <w:color w:val="000000"/>
+          <w:sz w:val="17"/>
+          <w:szCs w:val="17"/>
+          <w:shd w:val="clear" w:color="auto" w:fill="FFFFFF"/>
+        </w:rPr>
+        <w:t>: A Low-Cost, 3D Wireless Sensor Network Testbed. In Proceedings of the Conference on Testbeds and Research Infrastructures for the Development of Networks &amp; Communities (</w:t>
+      </w:r>
+      <w:proofErr w:type="spellStart"/>
+      <w:r>
+        <w:rPr>
+          <w:rFonts w:ascii="Verdana" w:eastAsia="Times New Roman" w:hAnsi="Verdana" w:cs="Times New Roman"/>
+          <w:color w:val="000000"/>
+          <w:sz w:val="17"/>
+          <w:szCs w:val="17"/>
+          <w:shd w:val="clear" w:color="auto" w:fill="FFFFFF"/>
+        </w:rPr>
+        <w:t>TridentCom</w:t>
+      </w:r>
+      <w:proofErr w:type="spellEnd"/>
+      <w:r>
+        <w:rPr>
+          <w:rFonts w:ascii="Verdana" w:eastAsia="Times New Roman" w:hAnsi="Verdana" w:cs="Times New Roman"/>
+          <w:color w:val="000000"/>
+          <w:sz w:val="17"/>
+          <w:szCs w:val="17"/>
+          <w:shd w:val="clear" w:color="auto" w:fill="FFFFFF"/>
+        </w:rPr>
+        <w:t>), 2011. </w:t>
       </w:r>
       <w:r>
         <w:rPr>
@@ -1786,206 +2891,6 @@
           <w:shd w:val="clear" w:color="auto" w:fill="FFFFFF"/>
         </w:rPr>
         <w:t>Resume: </w:t>
-      </w:r>
-      <w:r>
-        <w:rPr>
-          <w:rFonts w:ascii="Verdana" w:eastAsia="Times New Roman" w:hAnsi="Verdana" w:cs="Times New Roman"/>
-          <w:color w:val="000000"/>
-          <w:sz w:val="17"/>
-          <w:szCs w:val="17"/>
-        </w:rPr>
-        <w:br/>
-      </w:r>
-      <w:r>
-        <w:rPr>
-          <w:rFonts w:ascii="Verdana" w:eastAsia="Times New Roman" w:hAnsi="Verdana" w:cs="Times New Roman"/>
-          <w:color w:val="000000"/>
-          <w:sz w:val="17"/>
-          <w:szCs w:val="17"/>
-          <w:shd w:val="clear" w:color="auto" w:fill="FFFFFF"/>
-        </w:rPr>
-        <w:t>The authors present a framework for estimating the scalability and “QoI-satisfiability” limits of the network of interest. Quality of Service is a multi-dimensional metric to measure the value of information with attributes like timeliness and completeness. The authors claim that these metrics should be preferred over the traditional performance metrics (throughput and delay) in the sense that through their framework they can provide a quick accurate estimation of the network’s abilities without relying on exhaustive testbeds or incredibly hard to derive theoretical bounds for complex networks. </w:t>
-      </w:r>
-      <w:r>
-        <w:rPr>
-          <w:rFonts w:ascii="Verdana" w:eastAsia="Times New Roman" w:hAnsi="Verdana" w:cs="Times New Roman"/>
-          <w:color w:val="000000"/>
-          <w:sz w:val="17"/>
-          <w:szCs w:val="17"/>
-        </w:rPr>
-        <w:br/>
-      </w:r>
-      <w:r>
-        <w:rPr>
-          <w:rFonts w:ascii="Verdana" w:eastAsia="Times New Roman" w:hAnsi="Verdana" w:cs="Times New Roman"/>
-          <w:color w:val="000000"/>
-          <w:sz w:val="17"/>
-          <w:szCs w:val="17"/>
-        </w:rPr>
-        <w:br/>
-      </w:r>
-      <w:r>
-        <w:rPr>
-          <w:rFonts w:ascii="Verdana" w:eastAsia="Times New Roman" w:hAnsi="Verdana" w:cs="Times New Roman"/>
-          <w:color w:val="000000"/>
-          <w:sz w:val="17"/>
-          <w:szCs w:val="17"/>
-          <w:shd w:val="clear" w:color="auto" w:fill="FFFFFF"/>
-        </w:rPr>
-        <w:t>Completeness is a measure for the necessary information you acquired for your query from the network (sum similarity in pictures), while Timeliness is a metric for delay –acquiring the information you need before the deadline for the query ends. The equations they derive are used by applying the known parameters of the network and acquiring the limit of the remaining variable of interest. For example solving the Scalability equation for T, gives back the minimum “timeliness” value (delay notion) for the network.   </w:t>
-      </w:r>
-      <w:r>
-        <w:rPr>
-          <w:rFonts w:ascii="Verdana" w:eastAsia="Times New Roman" w:hAnsi="Verdana" w:cs="Times New Roman"/>
-          <w:color w:val="000000"/>
-          <w:sz w:val="17"/>
-          <w:szCs w:val="17"/>
-        </w:rPr>
-        <w:br/>
-      </w:r>
-      <w:r>
-        <w:rPr>
-          <w:rFonts w:ascii="Verdana" w:eastAsia="Times New Roman" w:hAnsi="Verdana" w:cs="Times New Roman"/>
-          <w:color w:val="000000"/>
-          <w:sz w:val="17"/>
-          <w:szCs w:val="17"/>
-        </w:rPr>
-        <w:br/>
-      </w:r>
-      <w:r>
-        <w:rPr>
-          <w:rFonts w:ascii="Verdana" w:eastAsia="Times New Roman" w:hAnsi="Verdana" w:cs="Times New Roman"/>
-          <w:color w:val="000000"/>
-          <w:sz w:val="17"/>
-          <w:szCs w:val="17"/>
-          <w:shd w:val="clear" w:color="auto" w:fill="FFFFFF"/>
-        </w:rPr>
-        <w:t>The results given in section VIII demonstrate the effect of varying network characteristics, like topology, number of nodes or requested QoI to resulting timeliness or completeness (covering a big percentage of the sets) and also the impact that different variables have on the network performance. The figures give an indication of the scalability of the networks to the specific characteristic. The framework can also be used to acquire an estimate of the maximum nodes a network can support based on QoI requirements (results in section IX). </w:t>
-      </w:r>
-      <w:r>
-        <w:rPr>
-          <w:rFonts w:ascii="Verdana" w:eastAsia="Times New Roman" w:hAnsi="Verdana" w:cs="Times New Roman"/>
-          <w:color w:val="000000"/>
-          <w:sz w:val="17"/>
-          <w:szCs w:val="17"/>
-        </w:rPr>
-        <w:br/>
-      </w:r>
-      <w:r>
-        <w:rPr>
-          <w:rFonts w:ascii="Verdana" w:eastAsia="Times New Roman" w:hAnsi="Verdana" w:cs="Times New Roman"/>
-          <w:color w:val="000000"/>
-          <w:sz w:val="17"/>
-          <w:szCs w:val="17"/>
-        </w:rPr>
-        <w:br/>
-      </w:r>
-      <w:r>
-        <w:rPr>
-          <w:rFonts w:ascii="Verdana" w:eastAsia="Times New Roman" w:hAnsi="Verdana" w:cs="Times New Roman"/>
-          <w:color w:val="000000"/>
-          <w:sz w:val="17"/>
-          <w:szCs w:val="17"/>
-          <w:shd w:val="clear" w:color="auto" w:fill="FFFFFF"/>
-        </w:rPr>
-        <w:t>Review: </w:t>
-      </w:r>
-      <w:r>
-        <w:rPr>
-          <w:rFonts w:ascii="Verdana" w:eastAsia="Times New Roman" w:hAnsi="Verdana" w:cs="Times New Roman"/>
-          <w:color w:val="000000"/>
-          <w:sz w:val="17"/>
-          <w:szCs w:val="17"/>
-        </w:rPr>
-        <w:br/>
-      </w:r>
-      <w:r>
-        <w:rPr>
-          <w:rFonts w:ascii="Verdana" w:eastAsia="Times New Roman" w:hAnsi="Verdana" w:cs="Times New Roman"/>
-          <w:color w:val="000000"/>
-          <w:sz w:val="17"/>
-          <w:szCs w:val="17"/>
-          <w:shd w:val="clear" w:color="auto" w:fill="FFFFFF"/>
-        </w:rPr>
-        <w:t>The paper presents, to my best knowledge (which is not great in the area of interest), a novel idea for understanding the scalability and performance of networks through the framework presented using Quality of Information Metrics. The paper is in general well written and is steadily leading the reader to the results. Some modifications in the text are necessary to increase readability, see in the end of the review. </w:t>
-      </w:r>
-      <w:r>
-        <w:rPr>
-          <w:rFonts w:ascii="Verdana" w:eastAsia="Times New Roman" w:hAnsi="Verdana" w:cs="Times New Roman"/>
-          <w:color w:val="000000"/>
-          <w:sz w:val="17"/>
-          <w:szCs w:val="17"/>
-        </w:rPr>
-        <w:br/>
-      </w:r>
-      <w:r>
-        <w:rPr>
-          <w:rFonts w:ascii="Verdana" w:eastAsia="Times New Roman" w:hAnsi="Verdana" w:cs="Times New Roman"/>
-          <w:color w:val="000000"/>
-          <w:sz w:val="17"/>
-          <w:szCs w:val="17"/>
-        </w:rPr>
-        <w:br/>
-      </w:r>
-      <w:r>
-        <w:rPr>
-          <w:rFonts w:ascii="Verdana" w:eastAsia="Times New Roman" w:hAnsi="Verdana" w:cs="Times New Roman"/>
-          <w:color w:val="000000"/>
-          <w:sz w:val="17"/>
-          <w:szCs w:val="17"/>
-          <w:shd w:val="clear" w:color="auto" w:fill="FFFFFF"/>
-        </w:rPr>
-        <w:t>The paper is thorough in defining the new aspects of QoI and the significance on selecting them for making scalability/performance observations. The example application of the paper is well presented, but what is not clear for me from reading the paper is if and how this framework is applicable to other networks or different applications. In my understanding for every new network and application this whole analysis needs to start over, from defining the vector of QoI metrics, to the models used for getting the analytic expressions for the metrics. </w:t>
-      </w:r>
-      <w:r>
-        <w:rPr>
-          <w:rFonts w:ascii="Verdana" w:eastAsia="Times New Roman" w:hAnsi="Verdana" w:cs="Times New Roman"/>
-          <w:b/>
-          <w:color w:val="000000"/>
-          <w:sz w:val="17"/>
-          <w:szCs w:val="17"/>
-          <w:shd w:val="clear" w:color="auto" w:fill="FFFFFF"/>
-        </w:rPr>
-        <w:t>[NEED: need to determine a good rebuttal for this and/or some areas/examples to expand on in the paper. This is mostly true that you need to derive the factors for each network, but there should be some decent reusability and following the same steps as done here, it shouldn’t be that hard to extend to new/different networks.]</w:t>
-      </w:r>
-      <w:r>
-        <w:rPr>
-          <w:rFonts w:ascii="Verdana" w:eastAsia="Times New Roman" w:hAnsi="Verdana" w:cs="Times New Roman"/>
-          <w:color w:val="000000"/>
-          <w:sz w:val="17"/>
-          <w:szCs w:val="17"/>
-        </w:rPr>
-        <w:br/>
-      </w:r>
-      <w:r>
-        <w:rPr>
-          <w:rFonts w:ascii="Verdana" w:eastAsia="Times New Roman" w:hAnsi="Verdana" w:cs="Times New Roman"/>
-          <w:color w:val="000000"/>
-          <w:sz w:val="17"/>
-          <w:szCs w:val="17"/>
-        </w:rPr>
-        <w:br/>
-      </w:r>
-      <w:r>
-        <w:rPr>
-          <w:rFonts w:ascii="Verdana" w:eastAsia="Times New Roman" w:hAnsi="Verdana" w:cs="Times New Roman"/>
-          <w:color w:val="000000"/>
-          <w:sz w:val="17"/>
-          <w:szCs w:val="17"/>
-          <w:shd w:val="clear" w:color="auto" w:fill="FFFFFF"/>
-        </w:rPr>
-        <w:t>I think it would be interesting if there was a bigger variety of options in the modeling choices on the latter sections of the text and also have some references to explain the reasoning behind the choices. For example why are line, grid and clique topologies the interesting topologies for wireless networks? Why TDMA? Is round robin like scheduling good to capture the performance of clique – which appears to be always underperforming to grid? </w:t>
-      </w:r>
-      <w:r>
-        <w:rPr>
-          <w:rFonts w:ascii="Verdana" w:eastAsia="Times New Roman" w:hAnsi="Verdana" w:cs="Times New Roman"/>
-          <w:b/>
-          <w:color w:val="000000"/>
-          <w:sz w:val="17"/>
-          <w:szCs w:val="17"/>
-          <w:shd w:val="clear" w:color="auto" w:fill="FFFFFF"/>
-        </w:rPr>
-        <w:t>[NEED: Same as last point…need to address this. Just in rebuttal?]</w:t>
       </w:r>
       <w:bookmarkStart w:id="0" w:name="_GoBack"/>
       <w:bookmarkEnd w:id="0"/>
@@ -2004,18 +2909,416 @@
           <w:color w:val="000000"/>
           <w:sz w:val="17"/>
           <w:szCs w:val="17"/>
-        </w:rPr>
-        <w:br/>
-      </w:r>
-      <w:r>
-        <w:rPr>
-          <w:rFonts w:ascii="Verdana" w:eastAsia="Times New Roman" w:hAnsi="Verdana" w:cs="Times New Roman"/>
-          <w:color w:val="000000"/>
-          <w:sz w:val="17"/>
-          <w:szCs w:val="17"/>
-          <w:shd w:val="clear" w:color="auto" w:fill="FFFFFF"/>
-        </w:rPr>
-        <w:t>Sections VII,VIII and IX properly display through plots and text the value of the current work into making network design decisions based on the presented framework for the selected example. </w:t>
+          <w:shd w:val="clear" w:color="auto" w:fill="FFFFFF"/>
+        </w:rPr>
+        <w:t>The authors present a framework for estimating the scalability and “</w:t>
+      </w:r>
+      <w:proofErr w:type="spellStart"/>
+      <w:r>
+        <w:rPr>
+          <w:rFonts w:ascii="Verdana" w:eastAsia="Times New Roman" w:hAnsi="Verdana" w:cs="Times New Roman"/>
+          <w:color w:val="000000"/>
+          <w:sz w:val="17"/>
+          <w:szCs w:val="17"/>
+          <w:shd w:val="clear" w:color="auto" w:fill="FFFFFF"/>
+        </w:rPr>
+        <w:t>QoI</w:t>
+      </w:r>
+      <w:proofErr w:type="spellEnd"/>
+      <w:r>
+        <w:rPr>
+          <w:rFonts w:ascii="Verdana" w:eastAsia="Times New Roman" w:hAnsi="Verdana" w:cs="Times New Roman"/>
+          <w:color w:val="000000"/>
+          <w:sz w:val="17"/>
+          <w:szCs w:val="17"/>
+          <w:shd w:val="clear" w:color="auto" w:fill="FFFFFF"/>
+        </w:rPr>
+        <w:t>-satisfiability” limits of the network of interest. Quality of Service is a multi-dimensional metric to measure the value of information with attributes like timeliness and completeness. The authors claim that these metrics should be preferred over the traditional performance metrics (throughput and delay) in the sense that through their framework they can provide a quick accurate estimation of the network’s abilities without relying on exhaustive testbeds or incredibly hard to derive theoretical bounds for complex networks. </w:t>
+      </w:r>
+      <w:r>
+        <w:rPr>
+          <w:rFonts w:ascii="Verdana" w:eastAsia="Times New Roman" w:hAnsi="Verdana" w:cs="Times New Roman"/>
+          <w:color w:val="000000"/>
+          <w:sz w:val="17"/>
+          <w:szCs w:val="17"/>
+        </w:rPr>
+        <w:br/>
+      </w:r>
+      <w:r>
+        <w:rPr>
+          <w:rFonts w:ascii="Verdana" w:eastAsia="Times New Roman" w:hAnsi="Verdana" w:cs="Times New Roman"/>
+          <w:color w:val="000000"/>
+          <w:sz w:val="17"/>
+          <w:szCs w:val="17"/>
+        </w:rPr>
+        <w:br/>
+      </w:r>
+      <w:r>
+        <w:rPr>
+          <w:rFonts w:ascii="Verdana" w:eastAsia="Times New Roman" w:hAnsi="Verdana" w:cs="Times New Roman"/>
+          <w:color w:val="000000"/>
+          <w:sz w:val="17"/>
+          <w:szCs w:val="17"/>
+          <w:shd w:val="clear" w:color="auto" w:fill="FFFFFF"/>
+        </w:rPr>
+        <w:t xml:space="preserve">Completeness is a measure for the necessary information you acquired for your query from the network (sum similarity in pictures), while Timeliness is a metric for delay –acquiring the information you need before the deadline for the query ends. The equations they derive are used by applying the known parameters of the network and acquiring the limit of the remaining variable of interest. For </w:t>
+      </w:r>
+      <w:proofErr w:type="gramStart"/>
+      <w:r>
+        <w:rPr>
+          <w:rFonts w:ascii="Verdana" w:eastAsia="Times New Roman" w:hAnsi="Verdana" w:cs="Times New Roman"/>
+          <w:color w:val="000000"/>
+          <w:sz w:val="17"/>
+          <w:szCs w:val="17"/>
+          <w:shd w:val="clear" w:color="auto" w:fill="FFFFFF"/>
+        </w:rPr>
+        <w:t>example</w:t>
+      </w:r>
+      <w:proofErr w:type="gramEnd"/>
+      <w:r>
+        <w:rPr>
+          <w:rFonts w:ascii="Verdana" w:eastAsia="Times New Roman" w:hAnsi="Verdana" w:cs="Times New Roman"/>
+          <w:color w:val="000000"/>
+          <w:sz w:val="17"/>
+          <w:szCs w:val="17"/>
+          <w:shd w:val="clear" w:color="auto" w:fill="FFFFFF"/>
+        </w:rPr>
+        <w:t xml:space="preserve"> solving the Scalability equation for T, gives back the minimum “timeliness” value (delay notion) for the network.   </w:t>
+      </w:r>
+      <w:r>
+        <w:rPr>
+          <w:rFonts w:ascii="Verdana" w:eastAsia="Times New Roman" w:hAnsi="Verdana" w:cs="Times New Roman"/>
+          <w:color w:val="000000"/>
+          <w:sz w:val="17"/>
+          <w:szCs w:val="17"/>
+        </w:rPr>
+        <w:br/>
+      </w:r>
+      <w:r>
+        <w:rPr>
+          <w:rFonts w:ascii="Verdana" w:eastAsia="Times New Roman" w:hAnsi="Verdana" w:cs="Times New Roman"/>
+          <w:color w:val="000000"/>
+          <w:sz w:val="17"/>
+          <w:szCs w:val="17"/>
+        </w:rPr>
+        <w:br/>
+      </w:r>
+      <w:r>
+        <w:rPr>
+          <w:rFonts w:ascii="Verdana" w:eastAsia="Times New Roman" w:hAnsi="Verdana" w:cs="Times New Roman"/>
+          <w:color w:val="000000"/>
+          <w:sz w:val="17"/>
+          <w:szCs w:val="17"/>
+          <w:shd w:val="clear" w:color="auto" w:fill="FFFFFF"/>
+        </w:rPr>
+        <w:t xml:space="preserve">The results given in section VIII demonstrate the effect of varying network characteristics, like topology, number of nodes or requested </w:t>
+      </w:r>
+      <w:proofErr w:type="spellStart"/>
+      <w:r>
+        <w:rPr>
+          <w:rFonts w:ascii="Verdana" w:eastAsia="Times New Roman" w:hAnsi="Verdana" w:cs="Times New Roman"/>
+          <w:color w:val="000000"/>
+          <w:sz w:val="17"/>
+          <w:szCs w:val="17"/>
+          <w:shd w:val="clear" w:color="auto" w:fill="FFFFFF"/>
+        </w:rPr>
+        <w:t>QoI</w:t>
+      </w:r>
+      <w:proofErr w:type="spellEnd"/>
+      <w:r>
+        <w:rPr>
+          <w:rFonts w:ascii="Verdana" w:eastAsia="Times New Roman" w:hAnsi="Verdana" w:cs="Times New Roman"/>
+          <w:color w:val="000000"/>
+          <w:sz w:val="17"/>
+          <w:szCs w:val="17"/>
+          <w:shd w:val="clear" w:color="auto" w:fill="FFFFFF"/>
+        </w:rPr>
+        <w:t xml:space="preserve"> to resulting timeliness or completeness (covering a big percentage of the sets) and also the impact that different variables have on the network performance. The figures give an indication of the scalability of the networks to the specific characteristic. The framework can also be used to acquire an estimate of the maximum nodes a network can support based on </w:t>
+      </w:r>
+      <w:proofErr w:type="spellStart"/>
+      <w:r>
+        <w:rPr>
+          <w:rFonts w:ascii="Verdana" w:eastAsia="Times New Roman" w:hAnsi="Verdana" w:cs="Times New Roman"/>
+          <w:color w:val="000000"/>
+          <w:sz w:val="17"/>
+          <w:szCs w:val="17"/>
+          <w:shd w:val="clear" w:color="auto" w:fill="FFFFFF"/>
+        </w:rPr>
+        <w:t>QoI</w:t>
+      </w:r>
+      <w:proofErr w:type="spellEnd"/>
+      <w:r>
+        <w:rPr>
+          <w:rFonts w:ascii="Verdana" w:eastAsia="Times New Roman" w:hAnsi="Verdana" w:cs="Times New Roman"/>
+          <w:color w:val="000000"/>
+          <w:sz w:val="17"/>
+          <w:szCs w:val="17"/>
+          <w:shd w:val="clear" w:color="auto" w:fill="FFFFFF"/>
+        </w:rPr>
+        <w:t xml:space="preserve"> requirements (results in section IX). </w:t>
+      </w:r>
+      <w:r>
+        <w:rPr>
+          <w:rFonts w:ascii="Verdana" w:eastAsia="Times New Roman" w:hAnsi="Verdana" w:cs="Times New Roman"/>
+          <w:color w:val="000000"/>
+          <w:sz w:val="17"/>
+          <w:szCs w:val="17"/>
+        </w:rPr>
+        <w:br/>
+      </w:r>
+      <w:r>
+        <w:rPr>
+          <w:rFonts w:ascii="Verdana" w:eastAsia="Times New Roman" w:hAnsi="Verdana" w:cs="Times New Roman"/>
+          <w:color w:val="000000"/>
+          <w:sz w:val="17"/>
+          <w:szCs w:val="17"/>
+        </w:rPr>
+        <w:br/>
+      </w:r>
+      <w:r>
+        <w:rPr>
+          <w:rFonts w:ascii="Verdana" w:eastAsia="Times New Roman" w:hAnsi="Verdana" w:cs="Times New Roman"/>
+          <w:color w:val="000000"/>
+          <w:sz w:val="17"/>
+          <w:szCs w:val="17"/>
+          <w:shd w:val="clear" w:color="auto" w:fill="FFFFFF"/>
+        </w:rPr>
+        <w:t>Review: </w:t>
+      </w:r>
+      <w:r>
+        <w:rPr>
+          <w:rFonts w:ascii="Verdana" w:eastAsia="Times New Roman" w:hAnsi="Verdana" w:cs="Times New Roman"/>
+          <w:color w:val="000000"/>
+          <w:sz w:val="17"/>
+          <w:szCs w:val="17"/>
+        </w:rPr>
+        <w:br/>
+      </w:r>
+      <w:r>
+        <w:rPr>
+          <w:rFonts w:ascii="Verdana" w:eastAsia="Times New Roman" w:hAnsi="Verdana" w:cs="Times New Roman"/>
+          <w:color w:val="000000"/>
+          <w:sz w:val="17"/>
+          <w:szCs w:val="17"/>
+          <w:shd w:val="clear" w:color="auto" w:fill="FFFFFF"/>
+        </w:rPr>
+        <w:t>The paper presents, to my best knowledge (which is not great in the area of interest), a novel idea for understanding the scalability and performance of networks through the framework presented using Quality of Information Metrics. The paper is in general well written and is steadily leading the reader to the results. Some modifications in the text are necessary to increase readability, see in the end of the review. </w:t>
+      </w:r>
+      <w:r>
+        <w:rPr>
+          <w:rFonts w:ascii="Verdana" w:eastAsia="Times New Roman" w:hAnsi="Verdana" w:cs="Times New Roman"/>
+          <w:color w:val="000000"/>
+          <w:sz w:val="17"/>
+          <w:szCs w:val="17"/>
+        </w:rPr>
+        <w:br/>
+      </w:r>
+      <w:r>
+        <w:rPr>
+          <w:rFonts w:ascii="Verdana" w:eastAsia="Times New Roman" w:hAnsi="Verdana" w:cs="Times New Roman"/>
+          <w:color w:val="000000"/>
+          <w:sz w:val="17"/>
+          <w:szCs w:val="17"/>
+        </w:rPr>
+        <w:br/>
+      </w:r>
+      <w:r>
+        <w:rPr>
+          <w:rFonts w:ascii="Verdana" w:eastAsia="Times New Roman" w:hAnsi="Verdana" w:cs="Times New Roman"/>
+          <w:color w:val="000000"/>
+          <w:sz w:val="17"/>
+          <w:szCs w:val="17"/>
+          <w:shd w:val="clear" w:color="auto" w:fill="FFFFFF"/>
+        </w:rPr>
+        <w:t xml:space="preserve">The paper is thorough in defining the new aspects of </w:t>
+      </w:r>
+      <w:proofErr w:type="spellStart"/>
+      <w:r>
+        <w:rPr>
+          <w:rFonts w:ascii="Verdana" w:eastAsia="Times New Roman" w:hAnsi="Verdana" w:cs="Times New Roman"/>
+          <w:color w:val="000000"/>
+          <w:sz w:val="17"/>
+          <w:szCs w:val="17"/>
+          <w:shd w:val="clear" w:color="auto" w:fill="FFFFFF"/>
+        </w:rPr>
+        <w:t>QoI</w:t>
+      </w:r>
+      <w:proofErr w:type="spellEnd"/>
+      <w:r>
+        <w:rPr>
+          <w:rFonts w:ascii="Verdana" w:eastAsia="Times New Roman" w:hAnsi="Verdana" w:cs="Times New Roman"/>
+          <w:color w:val="000000"/>
+          <w:sz w:val="17"/>
+          <w:szCs w:val="17"/>
+          <w:shd w:val="clear" w:color="auto" w:fill="FFFFFF"/>
+        </w:rPr>
+        <w:t xml:space="preserve"> and the significance on selecting them for making scalability/performance observations. The example application of the paper is well presented, but what is not clear for me from reading the paper is if and how this framework is applicable to other networks or different applications. In my understanding for every new network and application this whole analysis needs to start over, from defining the vector of </w:t>
+      </w:r>
+      <w:proofErr w:type="spellStart"/>
+      <w:r>
+        <w:rPr>
+          <w:rFonts w:ascii="Verdana" w:eastAsia="Times New Roman" w:hAnsi="Verdana" w:cs="Times New Roman"/>
+          <w:color w:val="000000"/>
+          <w:sz w:val="17"/>
+          <w:szCs w:val="17"/>
+          <w:shd w:val="clear" w:color="auto" w:fill="FFFFFF"/>
+        </w:rPr>
+        <w:t>QoI</w:t>
+      </w:r>
+      <w:proofErr w:type="spellEnd"/>
+      <w:r>
+        <w:rPr>
+          <w:rFonts w:ascii="Verdana" w:eastAsia="Times New Roman" w:hAnsi="Verdana" w:cs="Times New Roman"/>
+          <w:color w:val="000000"/>
+          <w:sz w:val="17"/>
+          <w:szCs w:val="17"/>
+          <w:shd w:val="clear" w:color="auto" w:fill="FFFFFF"/>
+        </w:rPr>
+        <w:t xml:space="preserve"> metrics, to the models used for getting the analytic expressions for the metrics. </w:t>
+      </w:r>
+      <w:r>
+        <w:rPr>
+          <w:rFonts w:ascii="Verdana" w:eastAsia="Times New Roman" w:hAnsi="Verdana" w:cs="Times New Roman"/>
+          <w:b/>
+          <w:color w:val="000000"/>
+          <w:sz w:val="17"/>
+          <w:szCs w:val="17"/>
+          <w:shd w:val="clear" w:color="auto" w:fill="FFFFFF"/>
+        </w:rPr>
+        <w:t>[NEED: need to determine a good rebuttal for this and/or some areas/examples to expand on in the paper. This is mostly true that you need to derive the factors for each network, but there should be some decent reusability and following the same steps as done here, it shouldn’t be that hard to extend to new/different networks.]</w:t>
+      </w:r>
+      <w:r>
+        <w:rPr>
+          <w:rFonts w:ascii="Verdana" w:eastAsia="Times New Roman" w:hAnsi="Verdana" w:cs="Times New Roman"/>
+          <w:color w:val="000000"/>
+          <w:sz w:val="17"/>
+          <w:szCs w:val="17"/>
+        </w:rPr>
+        <w:br/>
+      </w:r>
+      <w:r>
+        <w:rPr>
+          <w:rFonts w:ascii="Verdana" w:eastAsia="Times New Roman" w:hAnsi="Verdana" w:cs="Times New Roman"/>
+          <w:color w:val="000000"/>
+          <w:sz w:val="17"/>
+          <w:szCs w:val="17"/>
+        </w:rPr>
+        <w:br/>
+      </w:r>
+      <w:r>
+        <w:rPr>
+          <w:rFonts w:ascii="Verdana" w:eastAsia="Times New Roman" w:hAnsi="Verdana" w:cs="Times New Roman"/>
+          <w:color w:val="000000"/>
+          <w:sz w:val="17"/>
+          <w:szCs w:val="17"/>
+          <w:shd w:val="clear" w:color="auto" w:fill="FFFFFF"/>
+        </w:rPr>
+        <w:t xml:space="preserve">I think it would be interesting if there was a bigger variety of options in the modeling choices on the latter sections of the text and also have some references to explain the reasoning behind the choices. For </w:t>
+      </w:r>
+      <w:proofErr w:type="gramStart"/>
+      <w:r>
+        <w:rPr>
+          <w:rFonts w:ascii="Verdana" w:eastAsia="Times New Roman" w:hAnsi="Verdana" w:cs="Times New Roman"/>
+          <w:color w:val="000000"/>
+          <w:sz w:val="17"/>
+          <w:szCs w:val="17"/>
+          <w:shd w:val="clear" w:color="auto" w:fill="FFFFFF"/>
+        </w:rPr>
+        <w:t>example</w:t>
+      </w:r>
+      <w:proofErr w:type="gramEnd"/>
+      <w:r>
+        <w:rPr>
+          <w:rFonts w:ascii="Verdana" w:eastAsia="Times New Roman" w:hAnsi="Verdana" w:cs="Times New Roman"/>
+          <w:color w:val="000000"/>
+          <w:sz w:val="17"/>
+          <w:szCs w:val="17"/>
+          <w:shd w:val="clear" w:color="auto" w:fill="FFFFFF"/>
+        </w:rPr>
+        <w:t xml:space="preserve"> why are line, grid and clique topologies the interesting topologies for wireless networks? Why TDMA? Is </w:t>
+      </w:r>
+      <w:proofErr w:type="gramStart"/>
+      <w:r>
+        <w:rPr>
+          <w:rFonts w:ascii="Verdana" w:eastAsia="Times New Roman" w:hAnsi="Verdana" w:cs="Times New Roman"/>
+          <w:color w:val="000000"/>
+          <w:sz w:val="17"/>
+          <w:szCs w:val="17"/>
+          <w:shd w:val="clear" w:color="auto" w:fill="FFFFFF"/>
+        </w:rPr>
+        <w:t>round</w:t>
+      </w:r>
+      <w:proofErr w:type="gramEnd"/>
+      <w:r>
+        <w:rPr>
+          <w:rFonts w:ascii="Verdana" w:eastAsia="Times New Roman" w:hAnsi="Verdana" w:cs="Times New Roman"/>
+          <w:color w:val="000000"/>
+          <w:sz w:val="17"/>
+          <w:szCs w:val="17"/>
+          <w:shd w:val="clear" w:color="auto" w:fill="FFFFFF"/>
+        </w:rPr>
+        <w:t xml:space="preserve"> robin like scheduling good to capture the performance of clique – which appears to be always underperforming to grid? </w:t>
+      </w:r>
+      <w:r>
+        <w:rPr>
+          <w:rFonts w:ascii="Verdana" w:eastAsia="Times New Roman" w:hAnsi="Verdana" w:cs="Times New Roman"/>
+          <w:b/>
+          <w:color w:val="000000"/>
+          <w:sz w:val="17"/>
+          <w:szCs w:val="17"/>
+          <w:shd w:val="clear" w:color="auto" w:fill="FFFFFF"/>
+        </w:rPr>
+        <w:t>[NEED: Same as last point…need to address this. Just in rebuttal?]</w:t>
+      </w:r>
+      <w:r>
+        <w:rPr>
+          <w:rFonts w:ascii="Verdana" w:eastAsia="Times New Roman" w:hAnsi="Verdana" w:cs="Times New Roman"/>
+          <w:color w:val="000000"/>
+          <w:sz w:val="17"/>
+          <w:szCs w:val="17"/>
+        </w:rPr>
+        <w:br/>
+      </w:r>
+      <w:r>
+        <w:rPr>
+          <w:rFonts w:ascii="Verdana" w:eastAsia="Times New Roman" w:hAnsi="Verdana" w:cs="Times New Roman"/>
+          <w:color w:val="000000"/>
+          <w:sz w:val="17"/>
+          <w:szCs w:val="17"/>
+        </w:rPr>
+        <w:br/>
+      </w:r>
+      <w:r>
+        <w:rPr>
+          <w:rFonts w:ascii="Verdana" w:eastAsia="Times New Roman" w:hAnsi="Verdana" w:cs="Times New Roman"/>
+          <w:color w:val="000000"/>
+          <w:sz w:val="17"/>
+          <w:szCs w:val="17"/>
+          <w:shd w:val="clear" w:color="auto" w:fill="FFFFFF"/>
+        </w:rPr>
+        <w:t xml:space="preserve">Sections </w:t>
+      </w:r>
+      <w:proofErr w:type="gramStart"/>
+      <w:r>
+        <w:rPr>
+          <w:rFonts w:ascii="Verdana" w:eastAsia="Times New Roman" w:hAnsi="Verdana" w:cs="Times New Roman"/>
+          <w:color w:val="000000"/>
+          <w:sz w:val="17"/>
+          <w:szCs w:val="17"/>
+          <w:shd w:val="clear" w:color="auto" w:fill="FFFFFF"/>
+        </w:rPr>
+        <w:t>VII,VIII</w:t>
+      </w:r>
+      <w:proofErr w:type="gramEnd"/>
+      <w:r>
+        <w:rPr>
+          <w:rFonts w:ascii="Verdana" w:eastAsia="Times New Roman" w:hAnsi="Verdana" w:cs="Times New Roman"/>
+          <w:color w:val="000000"/>
+          <w:sz w:val="17"/>
+          <w:szCs w:val="17"/>
+          <w:shd w:val="clear" w:color="auto" w:fill="FFFFFF"/>
+        </w:rPr>
+        <w:t xml:space="preserve"> and IX properly display through plots and text the value of the current work into making network design decisions based on the presented framework for the selected example. </w:t>
       </w:r>
       <w:r>
         <w:rPr>
@@ -2062,7 +3365,29 @@
           <w:szCs w:val="17"/>
           <w:shd w:val="clear" w:color="auto" w:fill="FFFFFF"/>
         </w:rPr>
-        <w:t>1) Section II. Paragraph 3: Dose-&gt;Does. Also consider rephrasing. </w:t>
+        <w:t xml:space="preserve">1) Section II. Paragraph 3: Dose-&gt;Does. </w:t>
+      </w:r>
+      <w:proofErr w:type="gramStart"/>
+      <w:r>
+        <w:rPr>
+          <w:rFonts w:ascii="Verdana" w:eastAsia="Times New Roman" w:hAnsi="Verdana" w:cs="Times New Roman"/>
+          <w:color w:val="000000"/>
+          <w:sz w:val="17"/>
+          <w:szCs w:val="17"/>
+          <w:shd w:val="clear" w:color="auto" w:fill="FFFFFF"/>
+        </w:rPr>
+        <w:t>Also</w:t>
+      </w:r>
+      <w:proofErr w:type="gramEnd"/>
+      <w:r>
+        <w:rPr>
+          <w:rFonts w:ascii="Verdana" w:eastAsia="Times New Roman" w:hAnsi="Verdana" w:cs="Times New Roman"/>
+          <w:color w:val="000000"/>
+          <w:sz w:val="17"/>
+          <w:szCs w:val="17"/>
+          <w:shd w:val="clear" w:color="auto" w:fill="FFFFFF"/>
+        </w:rPr>
+        <w:t xml:space="preserve"> consider rephrasing. </w:t>
       </w:r>
       <w:r>
         <w:rPr>
@@ -2242,7 +3567,29 @@
           <w:szCs w:val="17"/>
           <w:shd w:val="clear" w:color="auto" w:fill="FFFFFF"/>
         </w:rPr>
-        <w:t>6) Section IV.A. : …into a k clusters..</w:t>
+        <w:t xml:space="preserve">6) Section </w:t>
+      </w:r>
+      <w:proofErr w:type="gramStart"/>
+      <w:r>
+        <w:rPr>
+          <w:rFonts w:ascii="Verdana" w:eastAsia="Times New Roman" w:hAnsi="Verdana" w:cs="Times New Roman"/>
+          <w:color w:val="000000"/>
+          <w:sz w:val="17"/>
+          <w:szCs w:val="17"/>
+          <w:shd w:val="clear" w:color="auto" w:fill="FFFFFF"/>
+        </w:rPr>
+        <w:t>IV.A. :</w:t>
+      </w:r>
+      <w:proofErr w:type="gramEnd"/>
+      <w:r>
+        <w:rPr>
+          <w:rFonts w:ascii="Verdana" w:eastAsia="Times New Roman" w:hAnsi="Verdana" w:cs="Times New Roman"/>
+          <w:color w:val="000000"/>
+          <w:sz w:val="17"/>
+          <w:szCs w:val="17"/>
+          <w:shd w:val="clear" w:color="auto" w:fill="FFFFFF"/>
+        </w:rPr>
+        <w:t xml:space="preserve"> …into a k clusters..</w:t>
       </w:r>
       <w:r>
         <w:rPr>

</xml_diff>